<commit_message>
Spark-SQL task 1 to 10 queries
</commit_message>
<xml_diff>
--- a/spark_with_scala/SQL_queries_spark.docx
+++ b/spark_with_scala/SQL_queries_spark.docx
@@ -202,16 +202,6 @@
         </w:rPr>
         <w:t xml:space="preserve">org.apache.spark.sql.expressions.Window</w:t>
         <w:br/>
-      </w:r>
-      <w:r>
-        <w:rPr>
-          <w:rFonts w:ascii="JetBrains Mono" w:hAnsi="JetBrains Mono" w:cs="JetBrains Mono" w:eastAsia="JetBrains Mono"/>
-          <w:color w:val="BCBEC4"/>
-          <w:spacing w:val="0"/>
-          <w:position w:val="0"/>
-          <w:sz w:val="20"/>
-          <w:shd w:fill="auto" w:val="clear"/>
-        </w:rPr>
         <w:br/>
       </w:r>
       <w:r>
@@ -3884,16 +3874,6 @@
         </w:rPr>
         <w:t xml:space="preserve">.show()</w:t>
         <w:br/>
-      </w:r>
-      <w:r>
-        <w:rPr>
-          <w:rFonts w:ascii="JetBrains Mono" w:hAnsi="JetBrains Mono" w:cs="JetBrains Mono" w:eastAsia="JetBrains Mono"/>
-          <w:color w:val="BCBEC4"/>
-          <w:spacing w:val="0"/>
-          <w:position w:val="0"/>
-          <w:sz w:val="20"/>
-          <w:shd w:fill="auto" w:val="clear"/>
-        </w:rPr>
         <w:t xml:space="preserve">}</w:t>
         <w:br/>
       </w:r>
@@ -3940,8 +3920,8 @@
         </w:rPr>
       </w:pPr>
       <w:r>
-        <w:object w:dxaOrig="4677" w:dyaOrig="2955">
-          <v:rect xmlns:o="urn:schemas-microsoft-com:office:office" xmlns:v="urn:schemas-microsoft-com:vml" id="rectole0000000000" style="width:233.850000pt;height:147.750000pt" o:preferrelative="t" o:ole="">
+        <w:object w:dxaOrig="4737" w:dyaOrig="2996">
+          <v:rect xmlns:o="urn:schemas-microsoft-com:office:office" xmlns:v="urn:schemas-microsoft-com:vml" id="rectole0000000000" style="width:236.850000pt;height:149.800000pt" o:preferrelative="t" o:ole="">
             <o:lock v:ext="edit"/>
             <v:imagedata xmlns:r="http://schemas.openxmlformats.org/officeDocument/2006/relationships" r:id="docRId1" o:title=""/>
           </v:rect>
@@ -3991,8 +3971,8 @@
         </w:rPr>
       </w:pPr>
       <w:r>
-        <w:object w:dxaOrig="2672" w:dyaOrig="2429">
-          <v:rect xmlns:o="urn:schemas-microsoft-com:office:office" xmlns:v="urn:schemas-microsoft-com:vml" id="rectole0000000001" style="width:133.600000pt;height:121.450000pt" o:preferrelative="t" o:ole="">
+        <w:object w:dxaOrig="2713" w:dyaOrig="2449">
+          <v:rect xmlns:o="urn:schemas-microsoft-com:office:office" xmlns:v="urn:schemas-microsoft-com:vml" id="rectole0000000001" style="width:135.650000pt;height:122.450000pt" o:preferrelative="t" o:ole="">
             <o:lock v:ext="edit"/>
             <v:imagedata xmlns:r="http://schemas.openxmlformats.org/officeDocument/2006/relationships" r:id="docRId3" o:title=""/>
           </v:rect>
@@ -4042,8 +4022,8 @@
         </w:rPr>
       </w:pPr>
       <w:r>
-        <w:object w:dxaOrig="3320" w:dyaOrig="2955">
-          <v:rect xmlns:o="urn:schemas-microsoft-com:office:office" xmlns:v="urn:schemas-microsoft-com:vml" id="rectole0000000002" style="width:166.000000pt;height:147.750000pt" o:preferrelative="t" o:ole="">
+        <w:object w:dxaOrig="3361" w:dyaOrig="2996">
+          <v:rect xmlns:o="urn:schemas-microsoft-com:office:office" xmlns:v="urn:schemas-microsoft-com:vml" id="rectole0000000002" style="width:168.050000pt;height:149.800000pt" o:preferrelative="t" o:ole="">
             <o:lock v:ext="edit"/>
             <v:imagedata xmlns:r="http://schemas.openxmlformats.org/officeDocument/2006/relationships" r:id="docRId5" o:title=""/>
           </v:rect>
@@ -4093,8 +4073,8 @@
         </w:rPr>
       </w:pPr>
       <w:r>
-        <w:object w:dxaOrig="3786" w:dyaOrig="1781">
-          <v:rect xmlns:o="urn:schemas-microsoft-com:office:office" xmlns:v="urn:schemas-microsoft-com:vml" id="rectole0000000003" style="width:189.300000pt;height:89.050000pt" o:preferrelative="t" o:ole="">
+        <w:object w:dxaOrig="3826" w:dyaOrig="1802">
+          <v:rect xmlns:o="urn:schemas-microsoft-com:office:office" xmlns:v="urn:schemas-microsoft-com:vml" id="rectole0000000003" style="width:191.300000pt;height:90.100000pt" o:preferrelative="t" o:ole="">
             <o:lock v:ext="edit"/>
             <v:imagedata xmlns:r="http://schemas.openxmlformats.org/officeDocument/2006/relationships" r:id="docRId7" o:title=""/>
           </v:rect>
@@ -4144,8 +4124,8 @@
         </w:rPr>
       </w:pPr>
       <w:r>
-        <w:object w:dxaOrig="5160" w:dyaOrig="2940">
-          <v:rect xmlns:o="urn:schemas-microsoft-com:office:office" xmlns:v="urn:schemas-microsoft-com:vml" id="rectole0000000004" style="width:258.000000pt;height:147.000000pt" o:preferrelative="t" o:ole="">
+        <w:object w:dxaOrig="5223" w:dyaOrig="2976">
+          <v:rect xmlns:o="urn:schemas-microsoft-com:office:office" xmlns:v="urn:schemas-microsoft-com:vml" id="rectole0000000004" style="width:261.150000pt;height:148.800000pt" o:preferrelative="t" o:ole="">
             <o:lock v:ext="edit"/>
             <v:imagedata xmlns:r="http://schemas.openxmlformats.org/officeDocument/2006/relationships" r:id="docRId9" o:title=""/>
           </v:rect>
@@ -4186,21 +4166,2298 @@
         <w:ind w:right="0" w:left="0" w:firstLine="0"/>
         <w:jc w:val="left"/>
         <w:rPr>
-          <w:rFonts w:ascii="JetBrains Mono" w:hAnsi="JetBrains Mono" w:cs="JetBrains Mono" w:eastAsia="JetBrains Mono"/>
-          <w:color w:val="BCBEC4"/>
-          <w:spacing w:val="0"/>
-          <w:position w:val="0"/>
-          <w:sz w:val="20"/>
+          <w:rFonts w:ascii="Calibri" w:hAnsi="Calibri" w:cs="Calibri" w:eastAsia="Calibri"/>
+          <w:color w:val="auto"/>
+          <w:spacing w:val="0"/>
+          <w:position w:val="0"/>
+          <w:sz w:val="22"/>
           <w:shd w:fill="auto" w:val="clear"/>
         </w:rPr>
       </w:pPr>
       <w:r>
-        <w:object w:dxaOrig="3270" w:dyaOrig="1909">
-          <v:rect xmlns:o="urn:schemas-microsoft-com:office:office" xmlns:v="urn:schemas-microsoft-com:vml" id="rectole0000000005" style="width:163.500000pt;height:95.450000pt" o:preferrelative="t" o:ole="">
+        <w:object w:dxaOrig="3320" w:dyaOrig="1923">
+          <v:rect xmlns:o="urn:schemas-microsoft-com:office:office" xmlns:v="urn:schemas-microsoft-com:vml" id="rectole0000000005" style="width:166.000000pt;height:96.150000pt" o:preferrelative="t" o:ole="">
             <o:lock v:ext="edit"/>
             <v:imagedata xmlns:r="http://schemas.openxmlformats.org/officeDocument/2006/relationships" r:id="docRId11" o:title=""/>
           </v:rect>
           <o:OLEObject xmlns:r="http://schemas.openxmlformats.org/officeDocument/2006/relationships" xmlns:o="urn:schemas-microsoft-com:office:office" Type="Embed" ProgID="StaticMetafile" DrawAspect="Content" ObjectID="0000000005" ShapeID="rectole0000000005" r:id="docRId10"/>
+        </w:object>
+      </w:r>
+    </w:p>
+    <w:p>
+      <w:pPr>
+        <w:spacing w:before="0" w:after="200" w:line="276"/>
+        <w:ind w:right="0" w:left="0" w:firstLine="0"/>
+        <w:jc w:val="left"/>
+        <w:rPr>
+          <w:rFonts w:ascii="Calibri" w:hAnsi="Calibri" w:cs="Calibri" w:eastAsia="Calibri"/>
+          <w:color w:val="auto"/>
+          <w:spacing w:val="0"/>
+          <w:position w:val="0"/>
+          <w:sz w:val="22"/>
+          <w:shd w:fill="auto" w:val="clear"/>
+        </w:rPr>
+      </w:pPr>
+      <w:r>
+        <w:rPr>
+          <w:rFonts w:ascii="Calibri" w:hAnsi="Calibri" w:cs="Calibri" w:eastAsia="Calibri"/>
+          <w:color w:val="auto"/>
+          <w:spacing w:val="0"/>
+          <w:position w:val="0"/>
+          <w:sz w:val="22"/>
+          <w:shd w:fill="auto" w:val="clear"/>
+        </w:rPr>
+        <w:t xml:space="preserve">///////////////////////////////////////////////////////////////</w:t>
+      </w:r>
+    </w:p>
+    <w:p>
+      <w:pPr>
+        <w:spacing w:before="0" w:after="200" w:line="276"/>
+        <w:ind w:right="0" w:left="0" w:firstLine="0"/>
+        <w:jc w:val="left"/>
+        <w:rPr>
+          <w:rFonts w:ascii="JetBrains Mono" w:hAnsi="JetBrains Mono" w:cs="JetBrains Mono" w:eastAsia="JetBrains Mono"/>
+          <w:color w:val="BCBEC4"/>
+          <w:spacing w:val="0"/>
+          <w:position w:val="0"/>
+          <w:sz w:val="20"/>
+          <w:shd w:fill="auto" w:val="clear"/>
+        </w:rPr>
+      </w:pPr>
+      <w:r>
+        <w:rPr>
+          <w:rFonts w:ascii="JetBrains Mono" w:hAnsi="JetBrains Mono" w:cs="JetBrains Mono" w:eastAsia="JetBrains Mono"/>
+          <w:color w:val="CF8E6D"/>
+          <w:spacing w:val="0"/>
+          <w:position w:val="0"/>
+          <w:sz w:val="20"/>
+          <w:shd w:fill="auto" w:val="clear"/>
+        </w:rPr>
+        <w:t xml:space="preserve">package </w:t>
+      </w:r>
+      <w:r>
+        <w:rPr>
+          <w:rFonts w:ascii="JetBrains Mono" w:hAnsi="JetBrains Mono" w:cs="JetBrains Mono" w:eastAsia="JetBrains Mono"/>
+          <w:color w:val="BCBEC4"/>
+          <w:spacing w:val="0"/>
+          <w:position w:val="0"/>
+          <w:sz w:val="20"/>
+          <w:shd w:fill="auto" w:val="clear"/>
+        </w:rPr>
+        <w:t xml:space="preserve">org.itc.com</w:t>
+        <w:br/>
+        <w:br/>
+      </w:r>
+      <w:r>
+        <w:rPr>
+          <w:rFonts w:ascii="JetBrains Mono" w:hAnsi="JetBrains Mono" w:cs="JetBrains Mono" w:eastAsia="JetBrains Mono"/>
+          <w:color w:val="CF8E6D"/>
+          <w:spacing w:val="0"/>
+          <w:position w:val="0"/>
+          <w:sz w:val="20"/>
+          <w:shd w:fill="auto" w:val="clear"/>
+        </w:rPr>
+        <w:t xml:space="preserve">import </w:t>
+      </w:r>
+      <w:r>
+        <w:rPr>
+          <w:rFonts w:ascii="JetBrains Mono" w:hAnsi="JetBrains Mono" w:cs="JetBrains Mono" w:eastAsia="JetBrains Mono"/>
+          <w:color w:val="BCBEC4"/>
+          <w:spacing w:val="0"/>
+          <w:position w:val="0"/>
+          <w:sz w:val="20"/>
+          <w:shd w:fill="auto" w:val="clear"/>
+        </w:rPr>
+        <w:t xml:space="preserve">org.apache.spark.SparkConf</w:t>
+        <w:br/>
+      </w:r>
+      <w:r>
+        <w:rPr>
+          <w:rFonts w:ascii="JetBrains Mono" w:hAnsi="JetBrains Mono" w:cs="JetBrains Mono" w:eastAsia="JetBrains Mono"/>
+          <w:color w:val="CF8E6D"/>
+          <w:spacing w:val="0"/>
+          <w:position w:val="0"/>
+          <w:sz w:val="20"/>
+          <w:shd w:fill="auto" w:val="clear"/>
+        </w:rPr>
+        <w:t xml:space="preserve">import </w:t>
+      </w:r>
+      <w:r>
+        <w:rPr>
+          <w:rFonts w:ascii="JetBrains Mono" w:hAnsi="JetBrains Mono" w:cs="JetBrains Mono" w:eastAsia="JetBrains Mono"/>
+          <w:color w:val="BCBEC4"/>
+          <w:spacing w:val="0"/>
+          <w:position w:val="0"/>
+          <w:sz w:val="20"/>
+          <w:shd w:fill="auto" w:val="clear"/>
+        </w:rPr>
+        <w:t xml:space="preserve">org.apache.spark.sql.SparkSession</w:t>
+        <w:br/>
+      </w:r>
+      <w:r>
+        <w:rPr>
+          <w:rFonts w:ascii="JetBrains Mono" w:hAnsi="JetBrains Mono" w:cs="JetBrains Mono" w:eastAsia="JetBrains Mono"/>
+          <w:color w:val="CF8E6D"/>
+          <w:spacing w:val="0"/>
+          <w:position w:val="0"/>
+          <w:sz w:val="20"/>
+          <w:shd w:fill="auto" w:val="clear"/>
+        </w:rPr>
+        <w:t xml:space="preserve">import </w:t>
+      </w:r>
+      <w:r>
+        <w:rPr>
+          <w:rFonts w:ascii="JetBrains Mono" w:hAnsi="JetBrains Mono" w:cs="JetBrains Mono" w:eastAsia="JetBrains Mono"/>
+          <w:color w:val="BCBEC4"/>
+          <w:spacing w:val="0"/>
+          <w:position w:val="0"/>
+          <w:sz w:val="20"/>
+          <w:shd w:fill="auto" w:val="clear"/>
+        </w:rPr>
+        <w:t xml:space="preserve">org.apache.spark.sql.functions._</w:t>
+        <w:br/>
+      </w:r>
+      <w:r>
+        <w:rPr>
+          <w:rFonts w:ascii="JetBrains Mono" w:hAnsi="JetBrains Mono" w:cs="JetBrains Mono" w:eastAsia="JetBrains Mono"/>
+          <w:color w:val="CF8E6D"/>
+          <w:spacing w:val="0"/>
+          <w:position w:val="0"/>
+          <w:sz w:val="20"/>
+          <w:shd w:fill="auto" w:val="clear"/>
+        </w:rPr>
+        <w:t xml:space="preserve">import </w:t>
+      </w:r>
+      <w:r>
+        <w:rPr>
+          <w:rFonts w:ascii="JetBrains Mono" w:hAnsi="JetBrains Mono" w:cs="JetBrains Mono" w:eastAsia="JetBrains Mono"/>
+          <w:color w:val="BCBEC4"/>
+          <w:spacing w:val="0"/>
+          <w:position w:val="0"/>
+          <w:sz w:val="20"/>
+          <w:shd w:fill="auto" w:val="clear"/>
+        </w:rPr>
+        <w:t xml:space="preserve">org.apache.spark.sql.functions.</w:t>
+      </w:r>
+      <w:r>
+        <w:rPr>
+          <w:rFonts w:ascii="JetBrains Mono" w:hAnsi="JetBrains Mono" w:cs="JetBrains Mono" w:eastAsia="JetBrains Mono"/>
+          <w:i/>
+          <w:color w:val="BCBEC4"/>
+          <w:spacing w:val="0"/>
+          <w:position w:val="0"/>
+          <w:sz w:val="20"/>
+          <w:shd w:fill="auto" w:val="clear"/>
+        </w:rPr>
+        <w:t xml:space="preserve">broadcast</w:t>
+        <w:br/>
+      </w:r>
+      <w:r>
+        <w:rPr>
+          <w:rFonts w:ascii="JetBrains Mono" w:hAnsi="JetBrains Mono" w:cs="JetBrains Mono" w:eastAsia="JetBrains Mono"/>
+          <w:color w:val="CF8E6D"/>
+          <w:spacing w:val="0"/>
+          <w:position w:val="0"/>
+          <w:sz w:val="20"/>
+          <w:shd w:fill="auto" w:val="clear"/>
+        </w:rPr>
+        <w:t xml:space="preserve">import </w:t>
+      </w:r>
+      <w:r>
+        <w:rPr>
+          <w:rFonts w:ascii="JetBrains Mono" w:hAnsi="JetBrains Mono" w:cs="JetBrains Mono" w:eastAsia="JetBrains Mono"/>
+          <w:color w:val="BCBEC4"/>
+          <w:spacing w:val="0"/>
+          <w:position w:val="0"/>
+          <w:sz w:val="20"/>
+          <w:shd w:fill="auto" w:val="clear"/>
+        </w:rPr>
+        <w:t xml:space="preserve">org.apache.spark.sql.types._</w:t>
+        <w:br/>
+      </w:r>
+      <w:r>
+        <w:rPr>
+          <w:rFonts w:ascii="JetBrains Mono" w:hAnsi="JetBrains Mono" w:cs="JetBrains Mono" w:eastAsia="JetBrains Mono"/>
+          <w:color w:val="CF8E6D"/>
+          <w:spacing w:val="0"/>
+          <w:position w:val="0"/>
+          <w:sz w:val="20"/>
+          <w:shd w:fill="auto" w:val="clear"/>
+        </w:rPr>
+        <w:t xml:space="preserve">import </w:t>
+      </w:r>
+      <w:r>
+        <w:rPr>
+          <w:rFonts w:ascii="JetBrains Mono" w:hAnsi="JetBrains Mono" w:cs="JetBrains Mono" w:eastAsia="JetBrains Mono"/>
+          <w:color w:val="BCBEC4"/>
+          <w:spacing w:val="0"/>
+          <w:position w:val="0"/>
+          <w:sz w:val="20"/>
+          <w:shd w:fill="auto" w:val="clear"/>
+        </w:rPr>
+        <w:t xml:space="preserve">org.apache.spark.sql.expressions.Window</w:t>
+        <w:br/>
+        <w:br/>
+      </w:r>
+      <w:r>
+        <w:rPr>
+          <w:rFonts w:ascii="JetBrains Mono" w:hAnsi="JetBrains Mono" w:cs="JetBrains Mono" w:eastAsia="JetBrains Mono"/>
+          <w:color w:val="CF8E6D"/>
+          <w:spacing w:val="0"/>
+          <w:position w:val="0"/>
+          <w:sz w:val="20"/>
+          <w:shd w:fill="auto" w:val="clear"/>
+        </w:rPr>
+        <w:t xml:space="preserve">object </w:t>
+      </w:r>
+      <w:r>
+        <w:rPr>
+          <w:rFonts w:ascii="JetBrains Mono" w:hAnsi="JetBrains Mono" w:cs="JetBrains Mono" w:eastAsia="JetBrains Mono"/>
+          <w:color w:val="BCBEC4"/>
+          <w:spacing w:val="0"/>
+          <w:position w:val="0"/>
+          <w:sz w:val="20"/>
+          <w:shd w:fill="auto" w:val="clear"/>
+        </w:rPr>
+        <w:t xml:space="preserve">taskapr16 </w:t>
+      </w:r>
+      <w:r>
+        <w:rPr>
+          <w:rFonts w:ascii="JetBrains Mono" w:hAnsi="JetBrains Mono" w:cs="JetBrains Mono" w:eastAsia="JetBrains Mono"/>
+          <w:color w:val="CF8E6D"/>
+          <w:spacing w:val="0"/>
+          <w:position w:val="0"/>
+          <w:sz w:val="20"/>
+          <w:shd w:fill="auto" w:val="clear"/>
+        </w:rPr>
+        <w:t xml:space="preserve">extends </w:t>
+      </w:r>
+      <w:r>
+        <w:rPr>
+          <w:rFonts w:ascii="JetBrains Mono" w:hAnsi="JetBrains Mono" w:cs="JetBrains Mono" w:eastAsia="JetBrains Mono"/>
+          <w:color w:val="BCBEC4"/>
+          <w:spacing w:val="0"/>
+          <w:position w:val="0"/>
+          <w:sz w:val="20"/>
+          <w:shd w:fill="auto" w:val="clear"/>
+        </w:rPr>
+        <w:t xml:space="preserve">App{</w:t>
+        <w:br/>
+        <w:t xml:space="preserve">  </w:t>
+      </w:r>
+      <w:r>
+        <w:rPr>
+          <w:rFonts w:ascii="JetBrains Mono" w:hAnsi="JetBrains Mono" w:cs="JetBrains Mono" w:eastAsia="JetBrains Mono"/>
+          <w:color w:val="CF8E6D"/>
+          <w:spacing w:val="0"/>
+          <w:position w:val="0"/>
+          <w:sz w:val="20"/>
+          <w:shd w:fill="auto" w:val="clear"/>
+        </w:rPr>
+        <w:t xml:space="preserve">val </w:t>
+      </w:r>
+      <w:r>
+        <w:rPr>
+          <w:rFonts w:ascii="JetBrains Mono" w:hAnsi="JetBrains Mono" w:cs="JetBrains Mono" w:eastAsia="JetBrains Mono"/>
+          <w:i/>
+          <w:color w:val="C77DBB"/>
+          <w:spacing w:val="0"/>
+          <w:position w:val="0"/>
+          <w:sz w:val="20"/>
+          <w:shd w:fill="auto" w:val="clear"/>
+        </w:rPr>
+        <w:t xml:space="preserve">spark </w:t>
+      </w:r>
+      <w:r>
+        <w:rPr>
+          <w:rFonts w:ascii="JetBrains Mono" w:hAnsi="JetBrains Mono" w:cs="JetBrains Mono" w:eastAsia="JetBrains Mono"/>
+          <w:color w:val="BCBEC4"/>
+          <w:spacing w:val="0"/>
+          <w:position w:val="0"/>
+          <w:sz w:val="20"/>
+          <w:shd w:fill="auto" w:val="clear"/>
+        </w:rPr>
+        <w:t xml:space="preserve">= SparkSession.</w:t>
+      </w:r>
+      <w:r>
+        <w:rPr>
+          <w:rFonts w:ascii="JetBrains Mono" w:hAnsi="JetBrains Mono" w:cs="JetBrains Mono" w:eastAsia="JetBrains Mono"/>
+          <w:i/>
+          <w:color w:val="BCBEC4"/>
+          <w:spacing w:val="0"/>
+          <w:position w:val="0"/>
+          <w:sz w:val="20"/>
+          <w:shd w:fill="auto" w:val="clear"/>
+        </w:rPr>
+        <w:t xml:space="preserve">builder</w:t>
+      </w:r>
+      <w:r>
+        <w:rPr>
+          <w:rFonts w:ascii="JetBrains Mono" w:hAnsi="JetBrains Mono" w:cs="JetBrains Mono" w:eastAsia="JetBrains Mono"/>
+          <w:color w:val="BCBEC4"/>
+          <w:spacing w:val="0"/>
+          <w:position w:val="0"/>
+          <w:sz w:val="20"/>
+          <w:shd w:fill="auto" w:val="clear"/>
+        </w:rPr>
+        <w:t xml:space="preserve">()</w:t>
+        <w:br/>
+        <w:t xml:space="preserve">    .appName(</w:t>
+      </w:r>
+      <w:r>
+        <w:rPr>
+          <w:rFonts w:ascii="JetBrains Mono" w:hAnsi="JetBrains Mono" w:cs="JetBrains Mono" w:eastAsia="JetBrains Mono"/>
+          <w:color w:val="6AAB73"/>
+          <w:spacing w:val="0"/>
+          <w:position w:val="0"/>
+          <w:sz w:val="20"/>
+          <w:shd w:fill="auto" w:val="clear"/>
+        </w:rPr>
+        <w:t xml:space="preserve">"ReadTextFile"</w:t>
+      </w:r>
+      <w:r>
+        <w:rPr>
+          <w:rFonts w:ascii="JetBrains Mono" w:hAnsi="JetBrains Mono" w:cs="JetBrains Mono" w:eastAsia="JetBrains Mono"/>
+          <w:color w:val="BCBEC4"/>
+          <w:spacing w:val="0"/>
+          <w:position w:val="0"/>
+          <w:sz w:val="20"/>
+          <w:shd w:fill="auto" w:val="clear"/>
+        </w:rPr>
+        <w:t xml:space="preserve">).master(</w:t>
+      </w:r>
+      <w:r>
+        <w:rPr>
+          <w:rFonts w:ascii="JetBrains Mono" w:hAnsi="JetBrains Mono" w:cs="JetBrains Mono" w:eastAsia="JetBrains Mono"/>
+          <w:color w:val="6AAB73"/>
+          <w:spacing w:val="0"/>
+          <w:position w:val="0"/>
+          <w:sz w:val="20"/>
+          <w:shd w:fill="auto" w:val="clear"/>
+        </w:rPr>
+        <w:t xml:space="preserve">"local[1]"</w:t>
+      </w:r>
+      <w:r>
+        <w:rPr>
+          <w:rFonts w:ascii="JetBrains Mono" w:hAnsi="JetBrains Mono" w:cs="JetBrains Mono" w:eastAsia="JetBrains Mono"/>
+          <w:color w:val="BCBEC4"/>
+          <w:spacing w:val="0"/>
+          <w:position w:val="0"/>
+          <w:sz w:val="20"/>
+          <w:shd w:fill="auto" w:val="clear"/>
+        </w:rPr>
+        <w:t xml:space="preserve">)</w:t>
+        <w:br/>
+        <w:t xml:space="preserve">    .getOrCreate()</w:t>
+        <w:br/>
+        <w:t xml:space="preserve">  </w:t>
+      </w:r>
+      <w:r>
+        <w:rPr>
+          <w:rFonts w:ascii="JetBrains Mono" w:hAnsi="JetBrains Mono" w:cs="JetBrains Mono" w:eastAsia="JetBrains Mono"/>
+          <w:color w:val="CF8E6D"/>
+          <w:spacing w:val="0"/>
+          <w:position w:val="0"/>
+          <w:sz w:val="20"/>
+          <w:shd w:fill="auto" w:val="clear"/>
+        </w:rPr>
+        <w:t xml:space="preserve">import </w:t>
+      </w:r>
+      <w:r>
+        <w:rPr>
+          <w:rFonts w:ascii="JetBrains Mono" w:hAnsi="JetBrains Mono" w:cs="JetBrains Mono" w:eastAsia="JetBrains Mono"/>
+          <w:i/>
+          <w:color w:val="C77DBB"/>
+          <w:spacing w:val="0"/>
+          <w:position w:val="0"/>
+          <w:sz w:val="20"/>
+          <w:shd w:fill="auto" w:val="clear"/>
+        </w:rPr>
+        <w:t xml:space="preserve">spark</w:t>
+      </w:r>
+      <w:r>
+        <w:rPr>
+          <w:rFonts w:ascii="JetBrains Mono" w:hAnsi="JetBrains Mono" w:cs="JetBrains Mono" w:eastAsia="JetBrains Mono"/>
+          <w:color w:val="BCBEC4"/>
+          <w:spacing w:val="0"/>
+          <w:position w:val="0"/>
+          <w:sz w:val="20"/>
+          <w:shd w:fill="auto" w:val="clear"/>
+        </w:rPr>
+        <w:t xml:space="preserve">.implicits._</w:t>
+        <w:br/>
+        <w:br/>
+        <w:t xml:space="preserve">  </w:t>
+      </w:r>
+      <w:r>
+        <w:rPr>
+          <w:rFonts w:ascii="JetBrains Mono" w:hAnsi="JetBrains Mono" w:cs="JetBrains Mono" w:eastAsia="JetBrains Mono"/>
+          <w:color w:val="CF8E6D"/>
+          <w:spacing w:val="0"/>
+          <w:position w:val="0"/>
+          <w:sz w:val="20"/>
+          <w:shd w:fill="auto" w:val="clear"/>
+        </w:rPr>
+        <w:t xml:space="preserve">val </w:t>
+      </w:r>
+      <w:r>
+        <w:rPr>
+          <w:rFonts w:ascii="JetBrains Mono" w:hAnsi="JetBrains Mono" w:cs="JetBrains Mono" w:eastAsia="JetBrains Mono"/>
+          <w:i/>
+          <w:color w:val="C77DBB"/>
+          <w:spacing w:val="0"/>
+          <w:position w:val="0"/>
+          <w:sz w:val="20"/>
+          <w:shd w:fill="auto" w:val="clear"/>
+        </w:rPr>
+        <w:t xml:space="preserve">orderSchemasales </w:t>
+      </w:r>
+      <w:r>
+        <w:rPr>
+          <w:rFonts w:ascii="JetBrains Mono" w:hAnsi="JetBrains Mono" w:cs="JetBrains Mono" w:eastAsia="JetBrains Mono"/>
+          <w:color w:val="BCBEC4"/>
+          <w:spacing w:val="0"/>
+          <w:position w:val="0"/>
+          <w:sz w:val="20"/>
+          <w:shd w:fill="auto" w:val="clear"/>
+        </w:rPr>
+        <w:t xml:space="preserve">= </w:t>
+      </w:r>
+      <w:r>
+        <w:rPr>
+          <w:rFonts w:ascii="JetBrains Mono" w:hAnsi="JetBrains Mono" w:cs="JetBrains Mono" w:eastAsia="JetBrains Mono"/>
+          <w:color w:val="6AAB73"/>
+          <w:spacing w:val="0"/>
+          <w:position w:val="0"/>
+          <w:sz w:val="20"/>
+          <w:shd w:fill="auto" w:val="clear"/>
+        </w:rPr>
+        <w:t xml:space="preserve">"customer_id String,order_date Date,product_id Int"</w:t>
+        <w:br/>
+        <w:t xml:space="preserve">  </w:t>
+      </w:r>
+      <w:r>
+        <w:rPr>
+          <w:rFonts w:ascii="JetBrains Mono" w:hAnsi="JetBrains Mono" w:cs="JetBrains Mono" w:eastAsia="JetBrains Mono"/>
+          <w:color w:val="CF8E6D"/>
+          <w:spacing w:val="0"/>
+          <w:position w:val="0"/>
+          <w:sz w:val="20"/>
+          <w:shd w:fill="auto" w:val="clear"/>
+        </w:rPr>
+        <w:t xml:space="preserve">val </w:t>
+      </w:r>
+      <w:r>
+        <w:rPr>
+          <w:rFonts w:ascii="JetBrains Mono" w:hAnsi="JetBrains Mono" w:cs="JetBrains Mono" w:eastAsia="JetBrains Mono"/>
+          <w:i/>
+          <w:color w:val="C77DBB"/>
+          <w:spacing w:val="0"/>
+          <w:position w:val="0"/>
+          <w:sz w:val="20"/>
+          <w:shd w:fill="auto" w:val="clear"/>
+        </w:rPr>
+        <w:t xml:space="preserve">orderSchemamenu </w:t>
+      </w:r>
+      <w:r>
+        <w:rPr>
+          <w:rFonts w:ascii="JetBrains Mono" w:hAnsi="JetBrains Mono" w:cs="JetBrains Mono" w:eastAsia="JetBrains Mono"/>
+          <w:color w:val="BCBEC4"/>
+          <w:spacing w:val="0"/>
+          <w:position w:val="0"/>
+          <w:sz w:val="20"/>
+          <w:shd w:fill="auto" w:val="clear"/>
+        </w:rPr>
+        <w:t xml:space="preserve">= </w:t>
+      </w:r>
+      <w:r>
+        <w:rPr>
+          <w:rFonts w:ascii="JetBrains Mono" w:hAnsi="JetBrains Mono" w:cs="JetBrains Mono" w:eastAsia="JetBrains Mono"/>
+          <w:color w:val="6AAB73"/>
+          <w:spacing w:val="0"/>
+          <w:position w:val="0"/>
+          <w:sz w:val="20"/>
+          <w:shd w:fill="auto" w:val="clear"/>
+        </w:rPr>
+        <w:t xml:space="preserve">"product_id Int,product_name String,price Int"</w:t>
+        <w:br/>
+        <w:t xml:space="preserve">  </w:t>
+      </w:r>
+      <w:r>
+        <w:rPr>
+          <w:rFonts w:ascii="JetBrains Mono" w:hAnsi="JetBrains Mono" w:cs="JetBrains Mono" w:eastAsia="JetBrains Mono"/>
+          <w:color w:val="CF8E6D"/>
+          <w:spacing w:val="0"/>
+          <w:position w:val="0"/>
+          <w:sz w:val="20"/>
+          <w:shd w:fill="auto" w:val="clear"/>
+        </w:rPr>
+        <w:t xml:space="preserve">val </w:t>
+      </w:r>
+      <w:r>
+        <w:rPr>
+          <w:rFonts w:ascii="JetBrains Mono" w:hAnsi="JetBrains Mono" w:cs="JetBrains Mono" w:eastAsia="JetBrains Mono"/>
+          <w:i/>
+          <w:color w:val="C77DBB"/>
+          <w:spacing w:val="0"/>
+          <w:position w:val="0"/>
+          <w:sz w:val="20"/>
+          <w:shd w:fill="auto" w:val="clear"/>
+        </w:rPr>
+        <w:t xml:space="preserve">orderSchemamembers </w:t>
+      </w:r>
+      <w:r>
+        <w:rPr>
+          <w:rFonts w:ascii="JetBrains Mono" w:hAnsi="JetBrains Mono" w:cs="JetBrains Mono" w:eastAsia="JetBrains Mono"/>
+          <w:color w:val="BCBEC4"/>
+          <w:spacing w:val="0"/>
+          <w:position w:val="0"/>
+          <w:sz w:val="20"/>
+          <w:shd w:fill="auto" w:val="clear"/>
+        </w:rPr>
+        <w:t xml:space="preserve">= </w:t>
+      </w:r>
+      <w:r>
+        <w:rPr>
+          <w:rFonts w:ascii="JetBrains Mono" w:hAnsi="JetBrains Mono" w:cs="JetBrains Mono" w:eastAsia="JetBrains Mono"/>
+          <w:color w:val="6AAB73"/>
+          <w:spacing w:val="0"/>
+          <w:position w:val="0"/>
+          <w:sz w:val="20"/>
+          <w:shd w:fill="auto" w:val="clear"/>
+        </w:rPr>
+        <w:t xml:space="preserve">"customer_id String,join_date Date"</w:t>
+        <w:br/>
+        <w:br/>
+        <w:t xml:space="preserve">  </w:t>
+      </w:r>
+      <w:r>
+        <w:rPr>
+          <w:rFonts w:ascii="JetBrains Mono" w:hAnsi="JetBrains Mono" w:cs="JetBrains Mono" w:eastAsia="JetBrains Mono"/>
+          <w:color w:val="CF8E6D"/>
+          <w:spacing w:val="0"/>
+          <w:position w:val="0"/>
+          <w:sz w:val="20"/>
+          <w:shd w:fill="auto" w:val="clear"/>
+        </w:rPr>
+        <w:t xml:space="preserve">val </w:t>
+      </w:r>
+      <w:r>
+        <w:rPr>
+          <w:rFonts w:ascii="JetBrains Mono" w:hAnsi="JetBrains Mono" w:cs="JetBrains Mono" w:eastAsia="JetBrains Mono"/>
+          <w:i/>
+          <w:color w:val="C77DBB"/>
+          <w:spacing w:val="0"/>
+          <w:position w:val="0"/>
+          <w:sz w:val="20"/>
+          <w:shd w:fill="auto" w:val="clear"/>
+        </w:rPr>
+        <w:t xml:space="preserve">salesDF </w:t>
+      </w:r>
+      <w:r>
+        <w:rPr>
+          <w:rFonts w:ascii="JetBrains Mono" w:hAnsi="JetBrains Mono" w:cs="JetBrains Mono" w:eastAsia="JetBrains Mono"/>
+          <w:color w:val="BCBEC4"/>
+          <w:spacing w:val="0"/>
+          <w:position w:val="0"/>
+          <w:sz w:val="20"/>
+          <w:shd w:fill="auto" w:val="clear"/>
+        </w:rPr>
+        <w:t xml:space="preserve">= </w:t>
+      </w:r>
+      <w:r>
+        <w:rPr>
+          <w:rFonts w:ascii="JetBrains Mono" w:hAnsi="JetBrains Mono" w:cs="JetBrains Mono" w:eastAsia="JetBrains Mono"/>
+          <w:i/>
+          <w:color w:val="C77DBB"/>
+          <w:spacing w:val="0"/>
+          <w:position w:val="0"/>
+          <w:sz w:val="20"/>
+          <w:shd w:fill="auto" w:val="clear"/>
+        </w:rPr>
+        <w:t xml:space="preserve">spark</w:t>
+      </w:r>
+      <w:r>
+        <w:rPr>
+          <w:rFonts w:ascii="JetBrains Mono" w:hAnsi="JetBrains Mono" w:cs="JetBrains Mono" w:eastAsia="JetBrains Mono"/>
+          <w:color w:val="BCBEC4"/>
+          <w:spacing w:val="0"/>
+          <w:position w:val="0"/>
+          <w:sz w:val="20"/>
+          <w:shd w:fill="auto" w:val="clear"/>
+        </w:rPr>
+        <w:t xml:space="preserve">.read.option(</w:t>
+      </w:r>
+      <w:r>
+        <w:rPr>
+          <w:rFonts w:ascii="JetBrains Mono" w:hAnsi="JetBrains Mono" w:cs="JetBrains Mono" w:eastAsia="JetBrains Mono"/>
+          <w:color w:val="6AAB73"/>
+          <w:spacing w:val="0"/>
+          <w:position w:val="0"/>
+          <w:sz w:val="20"/>
+          <w:shd w:fill="auto" w:val="clear"/>
+        </w:rPr>
+        <w:t xml:space="preserve">"header"</w:t>
+      </w:r>
+      <w:r>
+        <w:rPr>
+          <w:rFonts w:ascii="JetBrains Mono" w:hAnsi="JetBrains Mono" w:cs="JetBrains Mono" w:eastAsia="JetBrains Mono"/>
+          <w:color w:val="BCBEC4"/>
+          <w:spacing w:val="0"/>
+          <w:position w:val="0"/>
+          <w:sz w:val="20"/>
+          <w:shd w:fill="auto" w:val="clear"/>
+        </w:rPr>
+        <w:t xml:space="preserve">, </w:t>
+      </w:r>
+      <w:r>
+        <w:rPr>
+          <w:rFonts w:ascii="JetBrains Mono" w:hAnsi="JetBrains Mono" w:cs="JetBrains Mono" w:eastAsia="JetBrains Mono"/>
+          <w:color w:val="6AAB73"/>
+          <w:spacing w:val="0"/>
+          <w:position w:val="0"/>
+          <w:sz w:val="20"/>
+          <w:shd w:fill="auto" w:val="clear"/>
+        </w:rPr>
+        <w:t xml:space="preserve">"true"</w:t>
+      </w:r>
+      <w:r>
+        <w:rPr>
+          <w:rFonts w:ascii="JetBrains Mono" w:hAnsi="JetBrains Mono" w:cs="JetBrains Mono" w:eastAsia="JetBrains Mono"/>
+          <w:color w:val="BCBEC4"/>
+          <w:spacing w:val="0"/>
+          <w:position w:val="0"/>
+          <w:sz w:val="20"/>
+          <w:shd w:fill="auto" w:val="clear"/>
+        </w:rPr>
+        <w:t xml:space="preserve">).schema(</w:t>
+      </w:r>
+      <w:r>
+        <w:rPr>
+          <w:rFonts w:ascii="JetBrains Mono" w:hAnsi="JetBrains Mono" w:cs="JetBrains Mono" w:eastAsia="JetBrains Mono"/>
+          <w:i/>
+          <w:color w:val="C77DBB"/>
+          <w:spacing w:val="0"/>
+          <w:position w:val="0"/>
+          <w:sz w:val="20"/>
+          <w:shd w:fill="auto" w:val="clear"/>
+        </w:rPr>
+        <w:t xml:space="preserve">orderSchemasales</w:t>
+      </w:r>
+      <w:r>
+        <w:rPr>
+          <w:rFonts w:ascii="JetBrains Mono" w:hAnsi="JetBrains Mono" w:cs="JetBrains Mono" w:eastAsia="JetBrains Mono"/>
+          <w:color w:val="BCBEC4"/>
+          <w:spacing w:val="0"/>
+          <w:position w:val="0"/>
+          <w:sz w:val="20"/>
+          <w:shd w:fill="auto" w:val="clear"/>
+        </w:rPr>
+        <w:t xml:space="preserve">)</w:t>
+        <w:br/>
+        <w:t xml:space="preserve">    .csv(</w:t>
+      </w:r>
+      <w:r>
+        <w:rPr>
+          <w:rFonts w:ascii="JetBrains Mono" w:hAnsi="JetBrains Mono" w:cs="JetBrains Mono" w:eastAsia="JetBrains Mono"/>
+          <w:color w:val="6AAB73"/>
+          <w:spacing w:val="0"/>
+          <w:position w:val="0"/>
+          <w:sz w:val="20"/>
+          <w:shd w:fill="auto" w:val="clear"/>
+        </w:rPr>
+        <w:t xml:space="preserve">"D:</w:t>
+      </w:r>
+      <w:r>
+        <w:rPr>
+          <w:rFonts w:ascii="JetBrains Mono" w:hAnsi="JetBrains Mono" w:cs="JetBrains Mono" w:eastAsia="JetBrains Mono"/>
+          <w:color w:val="CF8E6D"/>
+          <w:spacing w:val="0"/>
+          <w:position w:val="0"/>
+          <w:sz w:val="20"/>
+          <w:shd w:fill="auto" w:val="clear"/>
+        </w:rPr>
+        <w:t xml:space="preserve">\\</w:t>
+      </w:r>
+      <w:r>
+        <w:rPr>
+          <w:rFonts w:ascii="JetBrains Mono" w:hAnsi="JetBrains Mono" w:cs="JetBrains Mono" w:eastAsia="JetBrains Mono"/>
+          <w:color w:val="6AAB73"/>
+          <w:spacing w:val="0"/>
+          <w:position w:val="0"/>
+          <w:sz w:val="20"/>
+          <w:shd w:fill="auto" w:val="clear"/>
+        </w:rPr>
+        <w:t xml:space="preserve">spark_code</w:t>
+      </w:r>
+      <w:r>
+        <w:rPr>
+          <w:rFonts w:ascii="JetBrains Mono" w:hAnsi="JetBrains Mono" w:cs="JetBrains Mono" w:eastAsia="JetBrains Mono"/>
+          <w:color w:val="CF8E6D"/>
+          <w:spacing w:val="0"/>
+          <w:position w:val="0"/>
+          <w:sz w:val="20"/>
+          <w:shd w:fill="auto" w:val="clear"/>
+        </w:rPr>
+        <w:t xml:space="preserve">\\</w:t>
+      </w:r>
+      <w:r>
+        <w:rPr>
+          <w:rFonts w:ascii="JetBrains Mono" w:hAnsi="JetBrains Mono" w:cs="JetBrains Mono" w:eastAsia="JetBrains Mono"/>
+          <w:color w:val="6AAB73"/>
+          <w:spacing w:val="0"/>
+          <w:position w:val="0"/>
+          <w:sz w:val="20"/>
+          <w:shd w:fill="auto" w:val="clear"/>
+        </w:rPr>
+        <w:t xml:space="preserve">sparkdemo</w:t>
+      </w:r>
+      <w:r>
+        <w:rPr>
+          <w:rFonts w:ascii="JetBrains Mono" w:hAnsi="JetBrains Mono" w:cs="JetBrains Mono" w:eastAsia="JetBrains Mono"/>
+          <w:color w:val="CF8E6D"/>
+          <w:spacing w:val="0"/>
+          <w:position w:val="0"/>
+          <w:sz w:val="20"/>
+          <w:shd w:fill="auto" w:val="clear"/>
+        </w:rPr>
+        <w:t xml:space="preserve">\\</w:t>
+      </w:r>
+      <w:r>
+        <w:rPr>
+          <w:rFonts w:ascii="JetBrains Mono" w:hAnsi="JetBrains Mono" w:cs="JetBrains Mono" w:eastAsia="JetBrains Mono"/>
+          <w:color w:val="6AAB73"/>
+          <w:spacing w:val="0"/>
+          <w:position w:val="0"/>
+          <w:sz w:val="20"/>
+          <w:shd w:fill="auto" w:val="clear"/>
+        </w:rPr>
+        <w:t xml:space="preserve">input</w:t>
+      </w:r>
+      <w:r>
+        <w:rPr>
+          <w:rFonts w:ascii="JetBrains Mono" w:hAnsi="JetBrains Mono" w:cs="JetBrains Mono" w:eastAsia="JetBrains Mono"/>
+          <w:color w:val="CF8E6D"/>
+          <w:spacing w:val="0"/>
+          <w:position w:val="0"/>
+          <w:sz w:val="20"/>
+          <w:shd w:fill="auto" w:val="clear"/>
+        </w:rPr>
+        <w:t xml:space="preserve">\\</w:t>
+      </w:r>
+      <w:r>
+        <w:rPr>
+          <w:rFonts w:ascii="JetBrains Mono" w:hAnsi="JetBrains Mono" w:cs="JetBrains Mono" w:eastAsia="JetBrains Mono"/>
+          <w:color w:val="6AAB73"/>
+          <w:spacing w:val="0"/>
+          <w:position w:val="0"/>
+          <w:sz w:val="20"/>
+          <w:shd w:fill="auto" w:val="clear"/>
+        </w:rPr>
+        <w:t xml:space="preserve">sales.csv"</w:t>
+      </w:r>
+      <w:r>
+        <w:rPr>
+          <w:rFonts w:ascii="JetBrains Mono" w:hAnsi="JetBrains Mono" w:cs="JetBrains Mono" w:eastAsia="JetBrains Mono"/>
+          <w:color w:val="BCBEC4"/>
+          <w:spacing w:val="0"/>
+          <w:position w:val="0"/>
+          <w:sz w:val="20"/>
+          <w:shd w:fill="auto" w:val="clear"/>
+        </w:rPr>
+        <w:t xml:space="preserve">)</w:t>
+        <w:br/>
+        <w:t xml:space="preserve">  </w:t>
+      </w:r>
+      <w:r>
+        <w:rPr>
+          <w:rFonts w:ascii="JetBrains Mono" w:hAnsi="JetBrains Mono" w:cs="JetBrains Mono" w:eastAsia="JetBrains Mono"/>
+          <w:i/>
+          <w:color w:val="C77DBB"/>
+          <w:spacing w:val="0"/>
+          <w:position w:val="0"/>
+          <w:sz w:val="20"/>
+          <w:shd w:fill="auto" w:val="clear"/>
+        </w:rPr>
+        <w:t xml:space="preserve">salesDF</w:t>
+      </w:r>
+      <w:r>
+        <w:rPr>
+          <w:rFonts w:ascii="JetBrains Mono" w:hAnsi="JetBrains Mono" w:cs="JetBrains Mono" w:eastAsia="JetBrains Mono"/>
+          <w:color w:val="BCBEC4"/>
+          <w:spacing w:val="0"/>
+          <w:position w:val="0"/>
+          <w:sz w:val="20"/>
+          <w:shd w:fill="auto" w:val="clear"/>
+        </w:rPr>
+        <w:t xml:space="preserve">.show(</w:t>
+      </w:r>
+      <w:r>
+        <w:rPr>
+          <w:rFonts w:ascii="JetBrains Mono" w:hAnsi="JetBrains Mono" w:cs="JetBrains Mono" w:eastAsia="JetBrains Mono"/>
+          <w:color w:val="2AACB8"/>
+          <w:spacing w:val="0"/>
+          <w:position w:val="0"/>
+          <w:sz w:val="20"/>
+          <w:shd w:fill="auto" w:val="clear"/>
+        </w:rPr>
+        <w:t xml:space="preserve">5</w:t>
+      </w:r>
+      <w:r>
+        <w:rPr>
+          <w:rFonts w:ascii="JetBrains Mono" w:hAnsi="JetBrains Mono" w:cs="JetBrains Mono" w:eastAsia="JetBrains Mono"/>
+          <w:color w:val="BCBEC4"/>
+          <w:spacing w:val="0"/>
+          <w:position w:val="0"/>
+          <w:sz w:val="20"/>
+          <w:shd w:fill="auto" w:val="clear"/>
+        </w:rPr>
+        <w:t xml:space="preserve">)</w:t>
+        <w:br/>
+        <w:br/>
+        <w:t xml:space="preserve">  </w:t>
+      </w:r>
+      <w:r>
+        <w:rPr>
+          <w:rFonts w:ascii="JetBrains Mono" w:hAnsi="JetBrains Mono" w:cs="JetBrains Mono" w:eastAsia="JetBrains Mono"/>
+          <w:color w:val="CF8E6D"/>
+          <w:spacing w:val="0"/>
+          <w:position w:val="0"/>
+          <w:sz w:val="20"/>
+          <w:shd w:fill="auto" w:val="clear"/>
+        </w:rPr>
+        <w:t xml:space="preserve">val </w:t>
+      </w:r>
+      <w:r>
+        <w:rPr>
+          <w:rFonts w:ascii="JetBrains Mono" w:hAnsi="JetBrains Mono" w:cs="JetBrains Mono" w:eastAsia="JetBrains Mono"/>
+          <w:i/>
+          <w:color w:val="C77DBB"/>
+          <w:spacing w:val="0"/>
+          <w:position w:val="0"/>
+          <w:sz w:val="20"/>
+          <w:shd w:fill="auto" w:val="clear"/>
+        </w:rPr>
+        <w:t xml:space="preserve">menuDF </w:t>
+      </w:r>
+      <w:r>
+        <w:rPr>
+          <w:rFonts w:ascii="JetBrains Mono" w:hAnsi="JetBrains Mono" w:cs="JetBrains Mono" w:eastAsia="JetBrains Mono"/>
+          <w:color w:val="BCBEC4"/>
+          <w:spacing w:val="0"/>
+          <w:position w:val="0"/>
+          <w:sz w:val="20"/>
+          <w:shd w:fill="auto" w:val="clear"/>
+        </w:rPr>
+        <w:t xml:space="preserve">= </w:t>
+      </w:r>
+      <w:r>
+        <w:rPr>
+          <w:rFonts w:ascii="JetBrains Mono" w:hAnsi="JetBrains Mono" w:cs="JetBrains Mono" w:eastAsia="JetBrains Mono"/>
+          <w:i/>
+          <w:color w:val="C77DBB"/>
+          <w:spacing w:val="0"/>
+          <w:position w:val="0"/>
+          <w:sz w:val="20"/>
+          <w:shd w:fill="auto" w:val="clear"/>
+        </w:rPr>
+        <w:t xml:space="preserve">spark</w:t>
+      </w:r>
+      <w:r>
+        <w:rPr>
+          <w:rFonts w:ascii="JetBrains Mono" w:hAnsi="JetBrains Mono" w:cs="JetBrains Mono" w:eastAsia="JetBrains Mono"/>
+          <w:color w:val="BCBEC4"/>
+          <w:spacing w:val="0"/>
+          <w:position w:val="0"/>
+          <w:sz w:val="20"/>
+          <w:shd w:fill="auto" w:val="clear"/>
+        </w:rPr>
+        <w:t xml:space="preserve">.read.option(</w:t>
+      </w:r>
+      <w:r>
+        <w:rPr>
+          <w:rFonts w:ascii="JetBrains Mono" w:hAnsi="JetBrains Mono" w:cs="JetBrains Mono" w:eastAsia="JetBrains Mono"/>
+          <w:color w:val="6AAB73"/>
+          <w:spacing w:val="0"/>
+          <w:position w:val="0"/>
+          <w:sz w:val="20"/>
+          <w:shd w:fill="auto" w:val="clear"/>
+        </w:rPr>
+        <w:t xml:space="preserve">"header"</w:t>
+      </w:r>
+      <w:r>
+        <w:rPr>
+          <w:rFonts w:ascii="JetBrains Mono" w:hAnsi="JetBrains Mono" w:cs="JetBrains Mono" w:eastAsia="JetBrains Mono"/>
+          <w:color w:val="BCBEC4"/>
+          <w:spacing w:val="0"/>
+          <w:position w:val="0"/>
+          <w:sz w:val="20"/>
+          <w:shd w:fill="auto" w:val="clear"/>
+        </w:rPr>
+        <w:t xml:space="preserve">, </w:t>
+      </w:r>
+      <w:r>
+        <w:rPr>
+          <w:rFonts w:ascii="JetBrains Mono" w:hAnsi="JetBrains Mono" w:cs="JetBrains Mono" w:eastAsia="JetBrains Mono"/>
+          <w:color w:val="6AAB73"/>
+          <w:spacing w:val="0"/>
+          <w:position w:val="0"/>
+          <w:sz w:val="20"/>
+          <w:shd w:fill="auto" w:val="clear"/>
+        </w:rPr>
+        <w:t xml:space="preserve">"true"</w:t>
+      </w:r>
+      <w:r>
+        <w:rPr>
+          <w:rFonts w:ascii="JetBrains Mono" w:hAnsi="JetBrains Mono" w:cs="JetBrains Mono" w:eastAsia="JetBrains Mono"/>
+          <w:color w:val="BCBEC4"/>
+          <w:spacing w:val="0"/>
+          <w:position w:val="0"/>
+          <w:sz w:val="20"/>
+          <w:shd w:fill="auto" w:val="clear"/>
+        </w:rPr>
+        <w:t xml:space="preserve">).schema(</w:t>
+      </w:r>
+      <w:r>
+        <w:rPr>
+          <w:rFonts w:ascii="JetBrains Mono" w:hAnsi="JetBrains Mono" w:cs="JetBrains Mono" w:eastAsia="JetBrains Mono"/>
+          <w:i/>
+          <w:color w:val="C77DBB"/>
+          <w:spacing w:val="0"/>
+          <w:position w:val="0"/>
+          <w:sz w:val="20"/>
+          <w:shd w:fill="auto" w:val="clear"/>
+        </w:rPr>
+        <w:t xml:space="preserve">orderSchemamenu</w:t>
+      </w:r>
+      <w:r>
+        <w:rPr>
+          <w:rFonts w:ascii="JetBrains Mono" w:hAnsi="JetBrains Mono" w:cs="JetBrains Mono" w:eastAsia="JetBrains Mono"/>
+          <w:color w:val="BCBEC4"/>
+          <w:spacing w:val="0"/>
+          <w:position w:val="0"/>
+          <w:sz w:val="20"/>
+          <w:shd w:fill="auto" w:val="clear"/>
+        </w:rPr>
+        <w:t xml:space="preserve">)</w:t>
+        <w:br/>
+        <w:t xml:space="preserve">    .csv(</w:t>
+      </w:r>
+      <w:r>
+        <w:rPr>
+          <w:rFonts w:ascii="JetBrains Mono" w:hAnsi="JetBrains Mono" w:cs="JetBrains Mono" w:eastAsia="JetBrains Mono"/>
+          <w:color w:val="6AAB73"/>
+          <w:spacing w:val="0"/>
+          <w:position w:val="0"/>
+          <w:sz w:val="20"/>
+          <w:shd w:fill="auto" w:val="clear"/>
+        </w:rPr>
+        <w:t xml:space="preserve">"D:</w:t>
+      </w:r>
+      <w:r>
+        <w:rPr>
+          <w:rFonts w:ascii="JetBrains Mono" w:hAnsi="JetBrains Mono" w:cs="JetBrains Mono" w:eastAsia="JetBrains Mono"/>
+          <w:color w:val="CF8E6D"/>
+          <w:spacing w:val="0"/>
+          <w:position w:val="0"/>
+          <w:sz w:val="20"/>
+          <w:shd w:fill="auto" w:val="clear"/>
+        </w:rPr>
+        <w:t xml:space="preserve">\\</w:t>
+      </w:r>
+      <w:r>
+        <w:rPr>
+          <w:rFonts w:ascii="JetBrains Mono" w:hAnsi="JetBrains Mono" w:cs="JetBrains Mono" w:eastAsia="JetBrains Mono"/>
+          <w:color w:val="6AAB73"/>
+          <w:spacing w:val="0"/>
+          <w:position w:val="0"/>
+          <w:sz w:val="20"/>
+          <w:shd w:fill="auto" w:val="clear"/>
+        </w:rPr>
+        <w:t xml:space="preserve">spark_code</w:t>
+      </w:r>
+      <w:r>
+        <w:rPr>
+          <w:rFonts w:ascii="JetBrains Mono" w:hAnsi="JetBrains Mono" w:cs="JetBrains Mono" w:eastAsia="JetBrains Mono"/>
+          <w:color w:val="CF8E6D"/>
+          <w:spacing w:val="0"/>
+          <w:position w:val="0"/>
+          <w:sz w:val="20"/>
+          <w:shd w:fill="auto" w:val="clear"/>
+        </w:rPr>
+        <w:t xml:space="preserve">\\</w:t>
+      </w:r>
+      <w:r>
+        <w:rPr>
+          <w:rFonts w:ascii="JetBrains Mono" w:hAnsi="JetBrains Mono" w:cs="JetBrains Mono" w:eastAsia="JetBrains Mono"/>
+          <w:color w:val="6AAB73"/>
+          <w:spacing w:val="0"/>
+          <w:position w:val="0"/>
+          <w:sz w:val="20"/>
+          <w:shd w:fill="auto" w:val="clear"/>
+        </w:rPr>
+        <w:t xml:space="preserve">sparkdemo</w:t>
+      </w:r>
+      <w:r>
+        <w:rPr>
+          <w:rFonts w:ascii="JetBrains Mono" w:hAnsi="JetBrains Mono" w:cs="JetBrains Mono" w:eastAsia="JetBrains Mono"/>
+          <w:color w:val="CF8E6D"/>
+          <w:spacing w:val="0"/>
+          <w:position w:val="0"/>
+          <w:sz w:val="20"/>
+          <w:shd w:fill="auto" w:val="clear"/>
+        </w:rPr>
+        <w:t xml:space="preserve">\\</w:t>
+      </w:r>
+      <w:r>
+        <w:rPr>
+          <w:rFonts w:ascii="JetBrains Mono" w:hAnsi="JetBrains Mono" w:cs="JetBrains Mono" w:eastAsia="JetBrains Mono"/>
+          <w:color w:val="6AAB73"/>
+          <w:spacing w:val="0"/>
+          <w:position w:val="0"/>
+          <w:sz w:val="20"/>
+          <w:shd w:fill="auto" w:val="clear"/>
+        </w:rPr>
+        <w:t xml:space="preserve">input</w:t>
+      </w:r>
+      <w:r>
+        <w:rPr>
+          <w:rFonts w:ascii="JetBrains Mono" w:hAnsi="JetBrains Mono" w:cs="JetBrains Mono" w:eastAsia="JetBrains Mono"/>
+          <w:color w:val="CF8E6D"/>
+          <w:spacing w:val="0"/>
+          <w:position w:val="0"/>
+          <w:sz w:val="20"/>
+          <w:shd w:fill="auto" w:val="clear"/>
+        </w:rPr>
+        <w:t xml:space="preserve">\\</w:t>
+      </w:r>
+      <w:r>
+        <w:rPr>
+          <w:rFonts w:ascii="JetBrains Mono" w:hAnsi="JetBrains Mono" w:cs="JetBrains Mono" w:eastAsia="JetBrains Mono"/>
+          <w:color w:val="6AAB73"/>
+          <w:spacing w:val="0"/>
+          <w:position w:val="0"/>
+          <w:sz w:val="20"/>
+          <w:shd w:fill="auto" w:val="clear"/>
+        </w:rPr>
+        <w:t xml:space="preserve">menu.csv"</w:t>
+      </w:r>
+      <w:r>
+        <w:rPr>
+          <w:rFonts w:ascii="JetBrains Mono" w:hAnsi="JetBrains Mono" w:cs="JetBrains Mono" w:eastAsia="JetBrains Mono"/>
+          <w:color w:val="BCBEC4"/>
+          <w:spacing w:val="0"/>
+          <w:position w:val="0"/>
+          <w:sz w:val="20"/>
+          <w:shd w:fill="auto" w:val="clear"/>
+        </w:rPr>
+        <w:t xml:space="preserve">)</w:t>
+        <w:br/>
+        <w:t xml:space="preserve">  </w:t>
+      </w:r>
+      <w:r>
+        <w:rPr>
+          <w:rFonts w:ascii="JetBrains Mono" w:hAnsi="JetBrains Mono" w:cs="JetBrains Mono" w:eastAsia="JetBrains Mono"/>
+          <w:i/>
+          <w:color w:val="C77DBB"/>
+          <w:spacing w:val="0"/>
+          <w:position w:val="0"/>
+          <w:sz w:val="20"/>
+          <w:shd w:fill="auto" w:val="clear"/>
+        </w:rPr>
+        <w:t xml:space="preserve">menuDF</w:t>
+      </w:r>
+      <w:r>
+        <w:rPr>
+          <w:rFonts w:ascii="JetBrains Mono" w:hAnsi="JetBrains Mono" w:cs="JetBrains Mono" w:eastAsia="JetBrains Mono"/>
+          <w:color w:val="BCBEC4"/>
+          <w:spacing w:val="0"/>
+          <w:position w:val="0"/>
+          <w:sz w:val="20"/>
+          <w:shd w:fill="auto" w:val="clear"/>
+        </w:rPr>
+        <w:t xml:space="preserve">.show()</w:t>
+        <w:br/>
+        <w:t xml:space="preserve">  </w:t>
+      </w:r>
+      <w:r>
+        <w:rPr>
+          <w:rFonts w:ascii="JetBrains Mono" w:hAnsi="JetBrains Mono" w:cs="JetBrains Mono" w:eastAsia="JetBrains Mono"/>
+          <w:color w:val="CF8E6D"/>
+          <w:spacing w:val="0"/>
+          <w:position w:val="0"/>
+          <w:sz w:val="20"/>
+          <w:shd w:fill="auto" w:val="clear"/>
+        </w:rPr>
+        <w:t xml:space="preserve">val </w:t>
+      </w:r>
+      <w:r>
+        <w:rPr>
+          <w:rFonts w:ascii="JetBrains Mono" w:hAnsi="JetBrains Mono" w:cs="JetBrains Mono" w:eastAsia="JetBrains Mono"/>
+          <w:i/>
+          <w:color w:val="C77DBB"/>
+          <w:spacing w:val="0"/>
+          <w:position w:val="0"/>
+          <w:sz w:val="20"/>
+          <w:shd w:fill="auto" w:val="clear"/>
+        </w:rPr>
+        <w:t xml:space="preserve">membersDF </w:t>
+      </w:r>
+      <w:r>
+        <w:rPr>
+          <w:rFonts w:ascii="JetBrains Mono" w:hAnsi="JetBrains Mono" w:cs="JetBrains Mono" w:eastAsia="JetBrains Mono"/>
+          <w:color w:val="BCBEC4"/>
+          <w:spacing w:val="0"/>
+          <w:position w:val="0"/>
+          <w:sz w:val="20"/>
+          <w:shd w:fill="auto" w:val="clear"/>
+        </w:rPr>
+        <w:t xml:space="preserve">= </w:t>
+      </w:r>
+      <w:r>
+        <w:rPr>
+          <w:rFonts w:ascii="JetBrains Mono" w:hAnsi="JetBrains Mono" w:cs="JetBrains Mono" w:eastAsia="JetBrains Mono"/>
+          <w:i/>
+          <w:color w:val="C77DBB"/>
+          <w:spacing w:val="0"/>
+          <w:position w:val="0"/>
+          <w:sz w:val="20"/>
+          <w:shd w:fill="auto" w:val="clear"/>
+        </w:rPr>
+        <w:t xml:space="preserve">spark</w:t>
+      </w:r>
+      <w:r>
+        <w:rPr>
+          <w:rFonts w:ascii="JetBrains Mono" w:hAnsi="JetBrains Mono" w:cs="JetBrains Mono" w:eastAsia="JetBrains Mono"/>
+          <w:color w:val="BCBEC4"/>
+          <w:spacing w:val="0"/>
+          <w:position w:val="0"/>
+          <w:sz w:val="20"/>
+          <w:shd w:fill="auto" w:val="clear"/>
+        </w:rPr>
+        <w:t xml:space="preserve">.read.option(</w:t>
+      </w:r>
+      <w:r>
+        <w:rPr>
+          <w:rFonts w:ascii="JetBrains Mono" w:hAnsi="JetBrains Mono" w:cs="JetBrains Mono" w:eastAsia="JetBrains Mono"/>
+          <w:color w:val="6AAB73"/>
+          <w:spacing w:val="0"/>
+          <w:position w:val="0"/>
+          <w:sz w:val="20"/>
+          <w:shd w:fill="auto" w:val="clear"/>
+        </w:rPr>
+        <w:t xml:space="preserve">"header"</w:t>
+      </w:r>
+      <w:r>
+        <w:rPr>
+          <w:rFonts w:ascii="JetBrains Mono" w:hAnsi="JetBrains Mono" w:cs="JetBrains Mono" w:eastAsia="JetBrains Mono"/>
+          <w:color w:val="BCBEC4"/>
+          <w:spacing w:val="0"/>
+          <w:position w:val="0"/>
+          <w:sz w:val="20"/>
+          <w:shd w:fill="auto" w:val="clear"/>
+        </w:rPr>
+        <w:t xml:space="preserve">, </w:t>
+      </w:r>
+      <w:r>
+        <w:rPr>
+          <w:rFonts w:ascii="JetBrains Mono" w:hAnsi="JetBrains Mono" w:cs="JetBrains Mono" w:eastAsia="JetBrains Mono"/>
+          <w:color w:val="6AAB73"/>
+          <w:spacing w:val="0"/>
+          <w:position w:val="0"/>
+          <w:sz w:val="20"/>
+          <w:shd w:fill="auto" w:val="clear"/>
+        </w:rPr>
+        <w:t xml:space="preserve">"true"</w:t>
+      </w:r>
+      <w:r>
+        <w:rPr>
+          <w:rFonts w:ascii="JetBrains Mono" w:hAnsi="JetBrains Mono" w:cs="JetBrains Mono" w:eastAsia="JetBrains Mono"/>
+          <w:color w:val="BCBEC4"/>
+          <w:spacing w:val="0"/>
+          <w:position w:val="0"/>
+          <w:sz w:val="20"/>
+          <w:shd w:fill="auto" w:val="clear"/>
+        </w:rPr>
+        <w:t xml:space="preserve">).schema(</w:t>
+      </w:r>
+      <w:r>
+        <w:rPr>
+          <w:rFonts w:ascii="JetBrains Mono" w:hAnsi="JetBrains Mono" w:cs="JetBrains Mono" w:eastAsia="JetBrains Mono"/>
+          <w:i/>
+          <w:color w:val="C77DBB"/>
+          <w:spacing w:val="0"/>
+          <w:position w:val="0"/>
+          <w:sz w:val="20"/>
+          <w:shd w:fill="auto" w:val="clear"/>
+        </w:rPr>
+        <w:t xml:space="preserve">orderSchemamembers</w:t>
+      </w:r>
+      <w:r>
+        <w:rPr>
+          <w:rFonts w:ascii="JetBrains Mono" w:hAnsi="JetBrains Mono" w:cs="JetBrains Mono" w:eastAsia="JetBrains Mono"/>
+          <w:color w:val="BCBEC4"/>
+          <w:spacing w:val="0"/>
+          <w:position w:val="0"/>
+          <w:sz w:val="20"/>
+          <w:shd w:fill="auto" w:val="clear"/>
+        </w:rPr>
+        <w:t xml:space="preserve">)</w:t>
+        <w:br/>
+        <w:t xml:space="preserve">    .csv(</w:t>
+      </w:r>
+      <w:r>
+        <w:rPr>
+          <w:rFonts w:ascii="JetBrains Mono" w:hAnsi="JetBrains Mono" w:cs="JetBrains Mono" w:eastAsia="JetBrains Mono"/>
+          <w:color w:val="6AAB73"/>
+          <w:spacing w:val="0"/>
+          <w:position w:val="0"/>
+          <w:sz w:val="20"/>
+          <w:shd w:fill="auto" w:val="clear"/>
+        </w:rPr>
+        <w:t xml:space="preserve">"D:</w:t>
+      </w:r>
+      <w:r>
+        <w:rPr>
+          <w:rFonts w:ascii="JetBrains Mono" w:hAnsi="JetBrains Mono" w:cs="JetBrains Mono" w:eastAsia="JetBrains Mono"/>
+          <w:color w:val="CF8E6D"/>
+          <w:spacing w:val="0"/>
+          <w:position w:val="0"/>
+          <w:sz w:val="20"/>
+          <w:shd w:fill="auto" w:val="clear"/>
+        </w:rPr>
+        <w:t xml:space="preserve">\\</w:t>
+      </w:r>
+      <w:r>
+        <w:rPr>
+          <w:rFonts w:ascii="JetBrains Mono" w:hAnsi="JetBrains Mono" w:cs="JetBrains Mono" w:eastAsia="JetBrains Mono"/>
+          <w:color w:val="6AAB73"/>
+          <w:spacing w:val="0"/>
+          <w:position w:val="0"/>
+          <w:sz w:val="20"/>
+          <w:shd w:fill="auto" w:val="clear"/>
+        </w:rPr>
+        <w:t xml:space="preserve">spark_code</w:t>
+      </w:r>
+      <w:r>
+        <w:rPr>
+          <w:rFonts w:ascii="JetBrains Mono" w:hAnsi="JetBrains Mono" w:cs="JetBrains Mono" w:eastAsia="JetBrains Mono"/>
+          <w:color w:val="CF8E6D"/>
+          <w:spacing w:val="0"/>
+          <w:position w:val="0"/>
+          <w:sz w:val="20"/>
+          <w:shd w:fill="auto" w:val="clear"/>
+        </w:rPr>
+        <w:t xml:space="preserve">\\</w:t>
+      </w:r>
+      <w:r>
+        <w:rPr>
+          <w:rFonts w:ascii="JetBrains Mono" w:hAnsi="JetBrains Mono" w:cs="JetBrains Mono" w:eastAsia="JetBrains Mono"/>
+          <w:color w:val="6AAB73"/>
+          <w:spacing w:val="0"/>
+          <w:position w:val="0"/>
+          <w:sz w:val="20"/>
+          <w:shd w:fill="auto" w:val="clear"/>
+        </w:rPr>
+        <w:t xml:space="preserve">sparkdemo</w:t>
+      </w:r>
+      <w:r>
+        <w:rPr>
+          <w:rFonts w:ascii="JetBrains Mono" w:hAnsi="JetBrains Mono" w:cs="JetBrains Mono" w:eastAsia="JetBrains Mono"/>
+          <w:color w:val="CF8E6D"/>
+          <w:spacing w:val="0"/>
+          <w:position w:val="0"/>
+          <w:sz w:val="20"/>
+          <w:shd w:fill="auto" w:val="clear"/>
+        </w:rPr>
+        <w:t xml:space="preserve">\\</w:t>
+      </w:r>
+      <w:r>
+        <w:rPr>
+          <w:rFonts w:ascii="JetBrains Mono" w:hAnsi="JetBrains Mono" w:cs="JetBrains Mono" w:eastAsia="JetBrains Mono"/>
+          <w:color w:val="6AAB73"/>
+          <w:spacing w:val="0"/>
+          <w:position w:val="0"/>
+          <w:sz w:val="20"/>
+          <w:shd w:fill="auto" w:val="clear"/>
+        </w:rPr>
+        <w:t xml:space="preserve">input</w:t>
+      </w:r>
+      <w:r>
+        <w:rPr>
+          <w:rFonts w:ascii="JetBrains Mono" w:hAnsi="JetBrains Mono" w:cs="JetBrains Mono" w:eastAsia="JetBrains Mono"/>
+          <w:color w:val="CF8E6D"/>
+          <w:spacing w:val="0"/>
+          <w:position w:val="0"/>
+          <w:sz w:val="20"/>
+          <w:shd w:fill="auto" w:val="clear"/>
+        </w:rPr>
+        <w:t xml:space="preserve">\\</w:t>
+      </w:r>
+      <w:r>
+        <w:rPr>
+          <w:rFonts w:ascii="JetBrains Mono" w:hAnsi="JetBrains Mono" w:cs="JetBrains Mono" w:eastAsia="JetBrains Mono"/>
+          <w:color w:val="6AAB73"/>
+          <w:spacing w:val="0"/>
+          <w:position w:val="0"/>
+          <w:sz w:val="20"/>
+          <w:shd w:fill="auto" w:val="clear"/>
+        </w:rPr>
+        <w:t xml:space="preserve">members.csv"</w:t>
+      </w:r>
+      <w:r>
+        <w:rPr>
+          <w:rFonts w:ascii="JetBrains Mono" w:hAnsi="JetBrains Mono" w:cs="JetBrains Mono" w:eastAsia="JetBrains Mono"/>
+          <w:color w:val="BCBEC4"/>
+          <w:spacing w:val="0"/>
+          <w:position w:val="0"/>
+          <w:sz w:val="20"/>
+          <w:shd w:fill="auto" w:val="clear"/>
+        </w:rPr>
+        <w:t xml:space="preserve">)</w:t>
+        <w:br/>
+        <w:t xml:space="preserve">  </w:t>
+      </w:r>
+      <w:r>
+        <w:rPr>
+          <w:rFonts w:ascii="JetBrains Mono" w:hAnsi="JetBrains Mono" w:cs="JetBrains Mono" w:eastAsia="JetBrains Mono"/>
+          <w:i/>
+          <w:color w:val="C77DBB"/>
+          <w:spacing w:val="0"/>
+          <w:position w:val="0"/>
+          <w:sz w:val="20"/>
+          <w:shd w:fill="auto" w:val="clear"/>
+        </w:rPr>
+        <w:t xml:space="preserve">membersDF</w:t>
+      </w:r>
+      <w:r>
+        <w:rPr>
+          <w:rFonts w:ascii="JetBrains Mono" w:hAnsi="JetBrains Mono" w:cs="JetBrains Mono" w:eastAsia="JetBrains Mono"/>
+          <w:color w:val="BCBEC4"/>
+          <w:spacing w:val="0"/>
+          <w:position w:val="0"/>
+          <w:sz w:val="20"/>
+          <w:shd w:fill="auto" w:val="clear"/>
+        </w:rPr>
+        <w:t xml:space="preserve">.show()</w:t>
+        <w:br/>
+        <w:t xml:space="preserve">  </w:t>
+      </w:r>
+      <w:r>
+        <w:rPr>
+          <w:rFonts w:ascii="JetBrains Mono" w:hAnsi="JetBrains Mono" w:cs="JetBrains Mono" w:eastAsia="JetBrains Mono"/>
+          <w:i/>
+          <w:color w:val="C77DBB"/>
+          <w:spacing w:val="0"/>
+          <w:position w:val="0"/>
+          <w:sz w:val="20"/>
+          <w:shd w:fill="auto" w:val="clear"/>
+        </w:rPr>
+        <w:t xml:space="preserve">salesDF</w:t>
+      </w:r>
+      <w:r>
+        <w:rPr>
+          <w:rFonts w:ascii="JetBrains Mono" w:hAnsi="JetBrains Mono" w:cs="JetBrains Mono" w:eastAsia="JetBrains Mono"/>
+          <w:color w:val="BCBEC4"/>
+          <w:spacing w:val="0"/>
+          <w:position w:val="0"/>
+          <w:sz w:val="20"/>
+          <w:shd w:fill="auto" w:val="clear"/>
+        </w:rPr>
+        <w:t xml:space="preserve">.createOrReplaceTempView(</w:t>
+      </w:r>
+      <w:r>
+        <w:rPr>
+          <w:rFonts w:ascii="JetBrains Mono" w:hAnsi="JetBrains Mono" w:cs="JetBrains Mono" w:eastAsia="JetBrains Mono"/>
+          <w:color w:val="6AAB73"/>
+          <w:spacing w:val="0"/>
+          <w:position w:val="0"/>
+          <w:sz w:val="20"/>
+          <w:shd w:fill="auto" w:val="clear"/>
+        </w:rPr>
+        <w:t xml:space="preserve">"sales"</w:t>
+      </w:r>
+      <w:r>
+        <w:rPr>
+          <w:rFonts w:ascii="JetBrains Mono" w:hAnsi="JetBrains Mono" w:cs="JetBrains Mono" w:eastAsia="JetBrains Mono"/>
+          <w:color w:val="BCBEC4"/>
+          <w:spacing w:val="0"/>
+          <w:position w:val="0"/>
+          <w:sz w:val="20"/>
+          <w:shd w:fill="auto" w:val="clear"/>
+        </w:rPr>
+        <w:t xml:space="preserve">)</w:t>
+        <w:br/>
+        <w:t xml:space="preserve">  </w:t>
+      </w:r>
+      <w:r>
+        <w:rPr>
+          <w:rFonts w:ascii="JetBrains Mono" w:hAnsi="JetBrains Mono" w:cs="JetBrains Mono" w:eastAsia="JetBrains Mono"/>
+          <w:i/>
+          <w:color w:val="C77DBB"/>
+          <w:spacing w:val="0"/>
+          <w:position w:val="0"/>
+          <w:sz w:val="20"/>
+          <w:shd w:fill="auto" w:val="clear"/>
+        </w:rPr>
+        <w:t xml:space="preserve">menuDF</w:t>
+      </w:r>
+      <w:r>
+        <w:rPr>
+          <w:rFonts w:ascii="JetBrains Mono" w:hAnsi="JetBrains Mono" w:cs="JetBrains Mono" w:eastAsia="JetBrains Mono"/>
+          <w:color w:val="BCBEC4"/>
+          <w:spacing w:val="0"/>
+          <w:position w:val="0"/>
+          <w:sz w:val="20"/>
+          <w:shd w:fill="auto" w:val="clear"/>
+        </w:rPr>
+        <w:t xml:space="preserve">.createOrReplaceTempView(</w:t>
+      </w:r>
+      <w:r>
+        <w:rPr>
+          <w:rFonts w:ascii="JetBrains Mono" w:hAnsi="JetBrains Mono" w:cs="JetBrains Mono" w:eastAsia="JetBrains Mono"/>
+          <w:color w:val="6AAB73"/>
+          <w:spacing w:val="0"/>
+          <w:position w:val="0"/>
+          <w:sz w:val="20"/>
+          <w:shd w:fill="auto" w:val="clear"/>
+        </w:rPr>
+        <w:t xml:space="preserve">"menu"</w:t>
+      </w:r>
+      <w:r>
+        <w:rPr>
+          <w:rFonts w:ascii="JetBrains Mono" w:hAnsi="JetBrains Mono" w:cs="JetBrains Mono" w:eastAsia="JetBrains Mono"/>
+          <w:color w:val="BCBEC4"/>
+          <w:spacing w:val="0"/>
+          <w:position w:val="0"/>
+          <w:sz w:val="20"/>
+          <w:shd w:fill="auto" w:val="clear"/>
+        </w:rPr>
+        <w:t xml:space="preserve">)</w:t>
+        <w:br/>
+        <w:t xml:space="preserve">  </w:t>
+      </w:r>
+      <w:r>
+        <w:rPr>
+          <w:rFonts w:ascii="JetBrains Mono" w:hAnsi="JetBrains Mono" w:cs="JetBrains Mono" w:eastAsia="JetBrains Mono"/>
+          <w:i/>
+          <w:color w:val="C77DBB"/>
+          <w:spacing w:val="0"/>
+          <w:position w:val="0"/>
+          <w:sz w:val="20"/>
+          <w:shd w:fill="auto" w:val="clear"/>
+        </w:rPr>
+        <w:t xml:space="preserve">membersDF</w:t>
+      </w:r>
+      <w:r>
+        <w:rPr>
+          <w:rFonts w:ascii="JetBrains Mono" w:hAnsi="JetBrains Mono" w:cs="JetBrains Mono" w:eastAsia="JetBrains Mono"/>
+          <w:color w:val="BCBEC4"/>
+          <w:spacing w:val="0"/>
+          <w:position w:val="0"/>
+          <w:sz w:val="20"/>
+          <w:shd w:fill="auto" w:val="clear"/>
+        </w:rPr>
+        <w:t xml:space="preserve">.createOrReplaceTempView(</w:t>
+      </w:r>
+      <w:r>
+        <w:rPr>
+          <w:rFonts w:ascii="JetBrains Mono" w:hAnsi="JetBrains Mono" w:cs="JetBrains Mono" w:eastAsia="JetBrains Mono"/>
+          <w:color w:val="6AAB73"/>
+          <w:spacing w:val="0"/>
+          <w:position w:val="0"/>
+          <w:sz w:val="20"/>
+          <w:shd w:fill="auto" w:val="clear"/>
+        </w:rPr>
+        <w:t xml:space="preserve">"members"</w:t>
+      </w:r>
+      <w:r>
+        <w:rPr>
+          <w:rFonts w:ascii="JetBrains Mono" w:hAnsi="JetBrains Mono" w:cs="JetBrains Mono" w:eastAsia="JetBrains Mono"/>
+          <w:color w:val="BCBEC4"/>
+          <w:spacing w:val="0"/>
+          <w:position w:val="0"/>
+          <w:sz w:val="20"/>
+          <w:shd w:fill="auto" w:val="clear"/>
+        </w:rPr>
+        <w:t xml:space="preserve">)</w:t>
+        <w:br/>
+        <w:br/>
+        <w:t xml:space="preserve">  </w:t>
+      </w:r>
+      <w:r>
+        <w:rPr>
+          <w:rFonts w:ascii="JetBrains Mono" w:hAnsi="JetBrains Mono" w:cs="JetBrains Mono" w:eastAsia="JetBrains Mono"/>
+          <w:i/>
+          <w:color w:val="C77DBB"/>
+          <w:spacing w:val="0"/>
+          <w:position w:val="0"/>
+          <w:sz w:val="20"/>
+          <w:shd w:fill="auto" w:val="clear"/>
+        </w:rPr>
+        <w:t xml:space="preserve">spark</w:t>
+      </w:r>
+      <w:r>
+        <w:rPr>
+          <w:rFonts w:ascii="JetBrains Mono" w:hAnsi="JetBrains Mono" w:cs="JetBrains Mono" w:eastAsia="JetBrains Mono"/>
+          <w:color w:val="BCBEC4"/>
+          <w:spacing w:val="0"/>
+          <w:position w:val="0"/>
+          <w:sz w:val="20"/>
+          <w:shd w:fill="auto" w:val="clear"/>
+        </w:rPr>
+        <w:t xml:space="preserve">.sql(</w:t>
+      </w:r>
+      <w:r>
+        <w:rPr>
+          <w:rFonts w:ascii="JetBrains Mono" w:hAnsi="JetBrains Mono" w:cs="JetBrains Mono" w:eastAsia="JetBrains Mono"/>
+          <w:color w:val="6AAB73"/>
+          <w:spacing w:val="0"/>
+          <w:position w:val="0"/>
+          <w:sz w:val="20"/>
+          <w:shd w:fill="auto" w:val="clear"/>
+        </w:rPr>
+        <w:t xml:space="preserve">"select * from sales"</w:t>
+      </w:r>
+      <w:r>
+        <w:rPr>
+          <w:rFonts w:ascii="JetBrains Mono" w:hAnsi="JetBrains Mono" w:cs="JetBrains Mono" w:eastAsia="JetBrains Mono"/>
+          <w:color w:val="BCBEC4"/>
+          <w:spacing w:val="0"/>
+          <w:position w:val="0"/>
+          <w:sz w:val="20"/>
+          <w:shd w:fill="auto" w:val="clear"/>
+        </w:rPr>
+        <w:t xml:space="preserve">).show()</w:t>
+        <w:br/>
+        <w:t xml:space="preserve">  </w:t>
+      </w:r>
+      <w:r>
+        <w:rPr>
+          <w:rFonts w:ascii="JetBrains Mono" w:hAnsi="JetBrains Mono" w:cs="JetBrains Mono" w:eastAsia="JetBrains Mono"/>
+          <w:i/>
+          <w:color w:val="C77DBB"/>
+          <w:spacing w:val="0"/>
+          <w:position w:val="0"/>
+          <w:sz w:val="20"/>
+          <w:shd w:fill="auto" w:val="clear"/>
+        </w:rPr>
+        <w:t xml:space="preserve">spark</w:t>
+      </w:r>
+      <w:r>
+        <w:rPr>
+          <w:rFonts w:ascii="JetBrains Mono" w:hAnsi="JetBrains Mono" w:cs="JetBrains Mono" w:eastAsia="JetBrains Mono"/>
+          <w:color w:val="BCBEC4"/>
+          <w:spacing w:val="0"/>
+          <w:position w:val="0"/>
+          <w:sz w:val="20"/>
+          <w:shd w:fill="auto" w:val="clear"/>
+        </w:rPr>
+        <w:t xml:space="preserve">.sql(</w:t>
+      </w:r>
+      <w:r>
+        <w:rPr>
+          <w:rFonts w:ascii="JetBrains Mono" w:hAnsi="JetBrains Mono" w:cs="JetBrains Mono" w:eastAsia="JetBrains Mono"/>
+          <w:color w:val="6AAB73"/>
+          <w:spacing w:val="0"/>
+          <w:position w:val="0"/>
+          <w:sz w:val="20"/>
+          <w:shd w:fill="auto" w:val="clear"/>
+        </w:rPr>
+        <w:t xml:space="preserve">"select * from menu"</w:t>
+      </w:r>
+      <w:r>
+        <w:rPr>
+          <w:rFonts w:ascii="JetBrains Mono" w:hAnsi="JetBrains Mono" w:cs="JetBrains Mono" w:eastAsia="JetBrains Mono"/>
+          <w:color w:val="BCBEC4"/>
+          <w:spacing w:val="0"/>
+          <w:position w:val="0"/>
+          <w:sz w:val="20"/>
+          <w:shd w:fill="auto" w:val="clear"/>
+        </w:rPr>
+        <w:t xml:space="preserve">).show()</w:t>
+        <w:br/>
+        <w:t xml:space="preserve">  </w:t>
+      </w:r>
+      <w:r>
+        <w:rPr>
+          <w:rFonts w:ascii="JetBrains Mono" w:hAnsi="JetBrains Mono" w:cs="JetBrains Mono" w:eastAsia="JetBrains Mono"/>
+          <w:i/>
+          <w:color w:val="C77DBB"/>
+          <w:spacing w:val="0"/>
+          <w:position w:val="0"/>
+          <w:sz w:val="20"/>
+          <w:shd w:fill="auto" w:val="clear"/>
+        </w:rPr>
+        <w:t xml:space="preserve">spark</w:t>
+      </w:r>
+      <w:r>
+        <w:rPr>
+          <w:rFonts w:ascii="JetBrains Mono" w:hAnsi="JetBrains Mono" w:cs="JetBrains Mono" w:eastAsia="JetBrains Mono"/>
+          <w:color w:val="BCBEC4"/>
+          <w:spacing w:val="0"/>
+          <w:position w:val="0"/>
+          <w:sz w:val="20"/>
+          <w:shd w:fill="auto" w:val="clear"/>
+        </w:rPr>
+        <w:t xml:space="preserve">.sql(</w:t>
+      </w:r>
+      <w:r>
+        <w:rPr>
+          <w:rFonts w:ascii="JetBrains Mono" w:hAnsi="JetBrains Mono" w:cs="JetBrains Mono" w:eastAsia="JetBrains Mono"/>
+          <w:color w:val="6AAB73"/>
+          <w:spacing w:val="0"/>
+          <w:position w:val="0"/>
+          <w:sz w:val="20"/>
+          <w:shd w:fill="auto" w:val="clear"/>
+        </w:rPr>
+        <w:t xml:space="preserve">"select * from members"</w:t>
+      </w:r>
+      <w:r>
+        <w:rPr>
+          <w:rFonts w:ascii="JetBrains Mono" w:hAnsi="JetBrains Mono" w:cs="JetBrains Mono" w:eastAsia="JetBrains Mono"/>
+          <w:color w:val="BCBEC4"/>
+          <w:spacing w:val="0"/>
+          <w:position w:val="0"/>
+          <w:sz w:val="20"/>
+          <w:shd w:fill="auto" w:val="clear"/>
+        </w:rPr>
+        <w:t xml:space="preserve">).show()</w:t>
+      </w:r>
+    </w:p>
+    <w:p>
+      <w:pPr>
+        <w:spacing w:before="0" w:after="200" w:line="276"/>
+        <w:ind w:right="0" w:left="0" w:firstLine="0"/>
+        <w:jc w:val="left"/>
+        <w:rPr>
+          <w:rFonts w:ascii="JetBrains Mono" w:hAnsi="JetBrains Mono" w:cs="JetBrains Mono" w:eastAsia="JetBrains Mono"/>
+          <w:color w:val="BCBEC4"/>
+          <w:spacing w:val="0"/>
+          <w:position w:val="0"/>
+          <w:sz w:val="20"/>
+          <w:shd w:fill="auto" w:val="clear"/>
+        </w:rPr>
+      </w:pPr>
+      <w:r>
+        <w:rPr>
+          <w:rFonts w:ascii="JetBrains Mono" w:hAnsi="JetBrains Mono" w:cs="JetBrains Mono" w:eastAsia="JetBrains Mono"/>
+          <w:color w:val="7A7E85"/>
+          <w:spacing w:val="0"/>
+          <w:position w:val="0"/>
+          <w:sz w:val="20"/>
+          <w:shd w:fill="auto" w:val="clear"/>
+        </w:rPr>
+        <w:t xml:space="preserve">// Q7.Which item was purchased just before the customer became a member?</w:t>
+        <w:br/>
+      </w:r>
+      <w:r>
+        <w:rPr>
+          <w:rFonts w:ascii="JetBrains Mono" w:hAnsi="JetBrains Mono" w:cs="JetBrains Mono" w:eastAsia="JetBrains Mono"/>
+          <w:color w:val="BCBEC4"/>
+          <w:spacing w:val="0"/>
+          <w:position w:val="0"/>
+          <w:sz w:val="20"/>
+          <w:shd w:fill="auto" w:val="clear"/>
+        </w:rPr>
+        <w:br/>
+        <w:t xml:space="preserve">  </w:t>
+      </w:r>
+      <w:r>
+        <w:rPr>
+          <w:rFonts w:ascii="JetBrains Mono" w:hAnsi="JetBrains Mono" w:cs="JetBrains Mono" w:eastAsia="JetBrains Mono"/>
+          <w:i/>
+          <w:color w:val="C77DBB"/>
+          <w:spacing w:val="0"/>
+          <w:position w:val="0"/>
+          <w:sz w:val="20"/>
+          <w:shd w:fill="auto" w:val="clear"/>
+        </w:rPr>
+        <w:t xml:space="preserve">spark</w:t>
+      </w:r>
+      <w:r>
+        <w:rPr>
+          <w:rFonts w:ascii="JetBrains Mono" w:hAnsi="JetBrains Mono" w:cs="JetBrains Mono" w:eastAsia="JetBrains Mono"/>
+          <w:color w:val="BCBEC4"/>
+          <w:spacing w:val="0"/>
+          <w:position w:val="0"/>
+          <w:sz w:val="20"/>
+          <w:shd w:fill="auto" w:val="clear"/>
+        </w:rPr>
+        <w:t xml:space="preserve">.sql(</w:t>
+        <w:br/>
+        <w:t xml:space="preserve">    </w:t>
+      </w:r>
+      <w:r>
+        <w:rPr>
+          <w:rFonts w:ascii="JetBrains Mono" w:hAnsi="JetBrains Mono" w:cs="JetBrains Mono" w:eastAsia="JetBrains Mono"/>
+          <w:color w:val="6AAB73"/>
+          <w:spacing w:val="0"/>
+          <w:position w:val="0"/>
+          <w:sz w:val="20"/>
+          <w:shd w:fill="auto" w:val="clear"/>
+        </w:rPr>
+        <w:t xml:space="preserve">"""SELECT s.customer_id, m.product_name AS last_purchase_before_membership</w:t>
+        <w:br/>
+        <w:t xml:space="preserve">      |FROM (</w:t>
+        <w:br/>
+        <w:t xml:space="preserve">      |  SELECT s.customer_id, MAX(s.order_date) AS last_purchase_date</w:t>
+        <w:br/>
+        <w:t xml:space="preserve">      |  FROM sales s</w:t>
+        <w:br/>
+        <w:t xml:space="preserve">      |  JOIN members m ON s.customer_id = m.customer_id</w:t>
+        <w:br/>
+        <w:t xml:space="preserve">      |  WHERE s.order_date &lt; m.join_date</w:t>
+        <w:br/>
+        <w:t xml:space="preserve">      |  GROUP BY s.customer_id</w:t>
+        <w:br/>
+        <w:t xml:space="preserve">      |) last_purchase</w:t>
+        <w:br/>
+        <w:t xml:space="preserve">      |JOIN sales s ON s.customer_id = last_purchase.customer_id AND s.order_date = last_purchase.last_purchase_date</w:t>
+        <w:br/>
+        <w:t xml:space="preserve">      |JOIN menu m ON s.product_id = m.product_id</w:t>
+        <w:br/>
+        <w:t xml:space="preserve">      |"""</w:t>
+      </w:r>
+      <w:r>
+        <w:rPr>
+          <w:rFonts w:ascii="JetBrains Mono" w:hAnsi="JetBrains Mono" w:cs="JetBrains Mono" w:eastAsia="JetBrains Mono"/>
+          <w:color w:val="BCBEC4"/>
+          <w:spacing w:val="0"/>
+          <w:position w:val="0"/>
+          <w:sz w:val="20"/>
+          <w:shd w:fill="auto" w:val="clear"/>
+        </w:rPr>
+        <w:t xml:space="preserve">.stripMargin</w:t>
+        <w:br/>
+        <w:t xml:space="preserve">  ).show()</w:t>
+      </w:r>
+    </w:p>
+    <w:p>
+      <w:pPr>
+        <w:spacing w:before="0" w:after="200" w:line="276"/>
+        <w:ind w:right="0" w:left="0" w:firstLine="0"/>
+        <w:jc w:val="left"/>
+        <w:rPr>
+          <w:rFonts w:ascii="JetBrains Mono" w:hAnsi="JetBrains Mono" w:cs="JetBrains Mono" w:eastAsia="JetBrains Mono"/>
+          <w:color w:val="BCBEC4"/>
+          <w:spacing w:val="0"/>
+          <w:position w:val="0"/>
+          <w:sz w:val="20"/>
+          <w:shd w:fill="auto" w:val="clear"/>
+        </w:rPr>
+      </w:pPr>
+      <w:r>
+        <w:rPr>
+          <w:rFonts w:ascii="JetBrains Mono" w:hAnsi="JetBrains Mono" w:cs="JetBrains Mono" w:eastAsia="JetBrains Mono"/>
+          <w:color w:val="7A7E85"/>
+          <w:spacing w:val="0"/>
+          <w:position w:val="0"/>
+          <w:sz w:val="20"/>
+          <w:shd w:fill="auto" w:val="clear"/>
+        </w:rPr>
+        <w:br/>
+        <w:t xml:space="preserve">//Q8. What is the total items and amount spent for each member before they became a member?</w:t>
+        <w:br/>
+      </w:r>
+      <w:r>
+        <w:rPr>
+          <w:rFonts w:ascii="JetBrains Mono" w:hAnsi="JetBrains Mono" w:cs="JetBrains Mono" w:eastAsia="JetBrains Mono"/>
+          <w:i/>
+          <w:color w:val="C77DBB"/>
+          <w:spacing w:val="0"/>
+          <w:position w:val="0"/>
+          <w:sz w:val="20"/>
+          <w:shd w:fill="auto" w:val="clear"/>
+        </w:rPr>
+        <w:t xml:space="preserve">spark</w:t>
+      </w:r>
+      <w:r>
+        <w:rPr>
+          <w:rFonts w:ascii="JetBrains Mono" w:hAnsi="JetBrains Mono" w:cs="JetBrains Mono" w:eastAsia="JetBrains Mono"/>
+          <w:color w:val="BCBEC4"/>
+          <w:spacing w:val="0"/>
+          <w:position w:val="0"/>
+          <w:sz w:val="20"/>
+          <w:shd w:fill="auto" w:val="clear"/>
+        </w:rPr>
+        <w:t xml:space="preserve">.sql(</w:t>
+        <w:br/>
+        <w:t xml:space="preserve">  </w:t>
+      </w:r>
+      <w:r>
+        <w:rPr>
+          <w:rFonts w:ascii="JetBrains Mono" w:hAnsi="JetBrains Mono" w:cs="JetBrains Mono" w:eastAsia="JetBrains Mono"/>
+          <w:color w:val="6AAB73"/>
+          <w:spacing w:val="0"/>
+          <w:position w:val="0"/>
+          <w:sz w:val="20"/>
+          <w:shd w:fill="auto" w:val="clear"/>
+        </w:rPr>
+        <w:t xml:space="preserve">"""SELECT m.customer_id,</w:t>
+        <w:br/>
+        <w:t xml:space="preserve">    |       COUNT(s.product_id) AS total_items_purchased,</w:t>
+        <w:br/>
+        <w:t xml:space="preserve">    |       SUM(m2.price) AS total_amount_spent</w:t>
+        <w:br/>
+        <w:t xml:space="preserve">    |FROM sales s</w:t>
+        <w:br/>
+        <w:t xml:space="preserve">    |JOIN menu m2 ON s.product_id = m2.product_id</w:t>
+        <w:br/>
+        <w:t xml:space="preserve">    |JOIN members m ON s.customer_id = m.customer_id</w:t>
+        <w:br/>
+        <w:t xml:space="preserve">    |WHERE s.order_date &lt; m.join_date</w:t>
+        <w:br/>
+        <w:t xml:space="preserve">    |GROUP BY m.customer_id</w:t>
+        <w:br/>
+        <w:t xml:space="preserve">    |"""</w:t>
+      </w:r>
+      <w:r>
+        <w:rPr>
+          <w:rFonts w:ascii="JetBrains Mono" w:hAnsi="JetBrains Mono" w:cs="JetBrains Mono" w:eastAsia="JetBrains Mono"/>
+          <w:color w:val="BCBEC4"/>
+          <w:spacing w:val="0"/>
+          <w:position w:val="0"/>
+          <w:sz w:val="20"/>
+          <w:shd w:fill="auto" w:val="clear"/>
+        </w:rPr>
+        <w:t xml:space="preserve">.stripMargin</w:t>
+        <w:br/>
+        <w:t xml:space="preserve">).show()</w:t>
+      </w:r>
+    </w:p>
+    <w:p>
+      <w:pPr>
+        <w:spacing w:before="0" w:after="200" w:line="276"/>
+        <w:ind w:right="0" w:left="0" w:firstLine="0"/>
+        <w:jc w:val="left"/>
+        <w:rPr>
+          <w:rFonts w:ascii="JetBrains Mono" w:hAnsi="JetBrains Mono" w:cs="JetBrains Mono" w:eastAsia="JetBrains Mono"/>
+          <w:color w:val="BCBEC4"/>
+          <w:spacing w:val="0"/>
+          <w:position w:val="0"/>
+          <w:sz w:val="20"/>
+          <w:shd w:fill="auto" w:val="clear"/>
+        </w:rPr>
+      </w:pPr>
+      <w:r>
+        <w:rPr>
+          <w:rFonts w:ascii="JetBrains Mono" w:hAnsi="JetBrains Mono" w:cs="JetBrains Mono" w:eastAsia="JetBrains Mono"/>
+          <w:color w:val="7A7E85"/>
+          <w:spacing w:val="0"/>
+          <w:position w:val="0"/>
+          <w:sz w:val="20"/>
+          <w:shd w:fill="auto" w:val="clear"/>
+        </w:rPr>
+        <w:t xml:space="preserve">//Q9.  If each $1 spent equates to 10 points and sushi has a 2x points multiplier -</w:t>
+        <w:br/>
+        <w:t xml:space="preserve">// how many points would each customer have?</w:t>
+        <w:br/>
+      </w:r>
+      <w:r>
+        <w:rPr>
+          <w:rFonts w:ascii="JetBrains Mono" w:hAnsi="JetBrains Mono" w:cs="JetBrains Mono" w:eastAsia="JetBrains Mono"/>
+          <w:i/>
+          <w:color w:val="C77DBB"/>
+          <w:spacing w:val="0"/>
+          <w:position w:val="0"/>
+          <w:sz w:val="20"/>
+          <w:shd w:fill="auto" w:val="clear"/>
+        </w:rPr>
+        <w:t xml:space="preserve">spark</w:t>
+      </w:r>
+      <w:r>
+        <w:rPr>
+          <w:rFonts w:ascii="JetBrains Mono" w:hAnsi="JetBrains Mono" w:cs="JetBrains Mono" w:eastAsia="JetBrains Mono"/>
+          <w:color w:val="BCBEC4"/>
+          <w:spacing w:val="0"/>
+          <w:position w:val="0"/>
+          <w:sz w:val="20"/>
+          <w:shd w:fill="auto" w:val="clear"/>
+        </w:rPr>
+        <w:t xml:space="preserve">.sql(</w:t>
+        <w:br/>
+        <w:t xml:space="preserve">  </w:t>
+      </w:r>
+      <w:r>
+        <w:rPr>
+          <w:rFonts w:ascii="JetBrains Mono" w:hAnsi="JetBrains Mono" w:cs="JetBrains Mono" w:eastAsia="JetBrains Mono"/>
+          <w:color w:val="6AAB73"/>
+          <w:spacing w:val="0"/>
+          <w:position w:val="0"/>
+          <w:sz w:val="20"/>
+          <w:shd w:fill="auto" w:val="clear"/>
+        </w:rPr>
+        <w:t xml:space="preserve">"""SELECT</w:t>
+        <w:br/>
+        <w:t xml:space="preserve">    |    s.customer_id,</w:t>
+        <w:br/>
+        <w:t xml:space="preserve">    |    SUM(</w:t>
+        <w:br/>
+        <w:t xml:space="preserve">    |        CASE</w:t>
+        <w:br/>
+        <w:t xml:space="preserve">    |            WHEN m.product_name = 'sushi' THEN 20 * m.price</w:t>
+        <w:br/>
+        <w:t xml:space="preserve">    |            ELSE 10 * m.price</w:t>
+        <w:br/>
+        <w:t xml:space="preserve">    |        END</w:t>
+        <w:br/>
+        <w:t xml:space="preserve">    |    ) AS total_points</w:t>
+        <w:br/>
+        <w:t xml:space="preserve">    |FROM sales s</w:t>
+        <w:br/>
+        <w:t xml:space="preserve">    |JOIN menu m ON s.product_id = m.product_id</w:t>
+        <w:br/>
+        <w:t xml:space="preserve">    |GROUP BY s.customer_id</w:t>
+        <w:br/>
+        <w:t xml:space="preserve">    |"""</w:t>
+      </w:r>
+      <w:r>
+        <w:rPr>
+          <w:rFonts w:ascii="JetBrains Mono" w:hAnsi="JetBrains Mono" w:cs="JetBrains Mono" w:eastAsia="JetBrains Mono"/>
+          <w:color w:val="BCBEC4"/>
+          <w:spacing w:val="0"/>
+          <w:position w:val="0"/>
+          <w:sz w:val="20"/>
+          <w:shd w:fill="auto" w:val="clear"/>
+        </w:rPr>
+        <w:t xml:space="preserve">.stripMargin</w:t>
+        <w:br/>
+        <w:t xml:space="preserve">).show()</w:t>
+        <w:br/>
+      </w:r>
+    </w:p>
+    <w:p>
+      <w:pPr>
+        <w:spacing w:before="0" w:after="200" w:line="276"/>
+        <w:ind w:right="0" w:left="0" w:firstLine="0"/>
+        <w:jc w:val="left"/>
+        <w:rPr>
+          <w:rFonts w:ascii="JetBrains Mono" w:hAnsi="JetBrains Mono" w:cs="JetBrains Mono" w:eastAsia="JetBrains Mono"/>
+          <w:color w:val="BCBEC4"/>
+          <w:spacing w:val="0"/>
+          <w:position w:val="0"/>
+          <w:sz w:val="20"/>
+          <w:shd w:fill="auto" w:val="clear"/>
+        </w:rPr>
+      </w:pPr>
+      <w:r>
+        <w:rPr>
+          <w:rFonts w:ascii="JetBrains Mono" w:hAnsi="JetBrains Mono" w:cs="JetBrains Mono" w:eastAsia="JetBrains Mono"/>
+          <w:color w:val="7A7E85"/>
+          <w:spacing w:val="0"/>
+          <w:position w:val="0"/>
+          <w:sz w:val="20"/>
+          <w:shd w:fill="auto" w:val="clear"/>
+        </w:rPr>
+        <w:t xml:space="preserve">//Q-- 10. In the first week after a customer joins the program (including their join date) they earn</w:t>
+        <w:br/>
+        <w:t xml:space="preserve">  // 2x points on all items,not just sushi - how many points do customer A and B have at the end of January?</w:t>
+        <w:br/>
+        <w:t xml:space="preserve">  </w:t>
+      </w:r>
+      <w:r>
+        <w:rPr>
+          <w:rFonts w:ascii="JetBrains Mono" w:hAnsi="JetBrains Mono" w:cs="JetBrains Mono" w:eastAsia="JetBrains Mono"/>
+          <w:i/>
+          <w:color w:val="C77DBB"/>
+          <w:spacing w:val="0"/>
+          <w:position w:val="0"/>
+          <w:sz w:val="20"/>
+          <w:shd w:fill="auto" w:val="clear"/>
+        </w:rPr>
+        <w:t xml:space="preserve">spark</w:t>
+      </w:r>
+      <w:r>
+        <w:rPr>
+          <w:rFonts w:ascii="JetBrains Mono" w:hAnsi="JetBrains Mono" w:cs="JetBrains Mono" w:eastAsia="JetBrains Mono"/>
+          <w:color w:val="BCBEC4"/>
+          <w:spacing w:val="0"/>
+          <w:position w:val="0"/>
+          <w:sz w:val="20"/>
+          <w:shd w:fill="auto" w:val="clear"/>
+        </w:rPr>
+        <w:t xml:space="preserve">.sql(</w:t>
+        <w:br/>
+        <w:t xml:space="preserve">    </w:t>
+      </w:r>
+      <w:r>
+        <w:rPr>
+          <w:rFonts w:ascii="JetBrains Mono" w:hAnsi="JetBrains Mono" w:cs="JetBrains Mono" w:eastAsia="JetBrains Mono"/>
+          <w:color w:val="6AAB73"/>
+          <w:spacing w:val="0"/>
+          <w:position w:val="0"/>
+          <w:sz w:val="20"/>
+          <w:shd w:fill="auto" w:val="clear"/>
+        </w:rPr>
+        <w:t xml:space="preserve">"""SELECT</w:t>
+        <w:br/>
+        <w:t xml:space="preserve">      |    m.customer_id,</w:t>
+        <w:br/>
+        <w:t xml:space="preserve">      |    SUM(</w:t>
+        <w:br/>
+        <w:t xml:space="preserve">      |        CASE</w:t>
+        <w:br/>
+        <w:t xml:space="preserve">      |            WHEN s.order_date &gt;= m.join_date THEN 20 * m2.price</w:t>
+        <w:br/>
+        <w:t xml:space="preserve">      |            ELSE 10 * m2.price</w:t>
+        <w:br/>
+        <w:t xml:space="preserve">      |        END</w:t>
+        <w:br/>
+        <w:t xml:space="preserve">      |    ) AS total_points</w:t>
+        <w:br/>
+        <w:t xml:space="preserve">      |FROM sales s</w:t>
+        <w:br/>
+        <w:t xml:space="preserve">      |JOIN menu m2 ON s.product_id = m2.product_id</w:t>
+        <w:br/>
+        <w:t xml:space="preserve">      |JOIN members m ON s.customer_id = m.customer_id</w:t>
+        <w:br/>
+        <w:t xml:space="preserve">      |WHERE m.customer_id IN ('A', 'B')</w:t>
+        <w:br/>
+        <w:t xml:space="preserve">      |  AND s.order_date &lt;= '2021-01-31'</w:t>
+        <w:br/>
+        <w:t xml:space="preserve">      |GROUP BY m.customer_id</w:t>
+        <w:br/>
+        <w:t xml:space="preserve">      |"""</w:t>
+      </w:r>
+      <w:r>
+        <w:rPr>
+          <w:rFonts w:ascii="JetBrains Mono" w:hAnsi="JetBrains Mono" w:cs="JetBrains Mono" w:eastAsia="JetBrains Mono"/>
+          <w:color w:val="BCBEC4"/>
+          <w:spacing w:val="0"/>
+          <w:position w:val="0"/>
+          <w:sz w:val="20"/>
+          <w:shd w:fill="auto" w:val="clear"/>
+        </w:rPr>
+        <w:t xml:space="preserve">.stripMargin</w:t>
+        <w:br/>
+        <w:t xml:space="preserve">  ).show()</w:t>
+        <w:br/>
+        <w:t xml:space="preserve"> }</w:t>
+        <w:br/>
+      </w:r>
+      <w:r>
+        <w:rPr>
+          <w:rFonts w:ascii="Calibri" w:hAnsi="Calibri" w:cs="Calibri" w:eastAsia="Calibri"/>
+          <w:b/>
+          <w:color w:val="auto"/>
+          <w:spacing w:val="0"/>
+          <w:position w:val="0"/>
+          <w:sz w:val="44"/>
+          <w:shd w:fill="auto" w:val="clear"/>
+        </w:rPr>
+        <w:t xml:space="preserve">Q7. OUTPUT:</w:t>
+      </w:r>
+    </w:p>
+    <w:p>
+      <w:pPr>
+        <w:spacing w:before="0" w:after="200" w:line="240"/>
+        <w:ind w:right="0" w:left="0" w:firstLine="0"/>
+        <w:jc w:val="left"/>
+        <w:rPr>
+          <w:rFonts w:ascii="Calibri" w:hAnsi="Calibri" w:cs="Calibri" w:eastAsia="Calibri"/>
+          <w:color w:val="auto"/>
+          <w:spacing w:val="0"/>
+          <w:position w:val="0"/>
+          <w:sz w:val="22"/>
+          <w:shd w:fill="auto" w:val="clear"/>
+        </w:rPr>
+      </w:pPr>
+      <w:r>
+        <w:object w:dxaOrig="5639" w:dyaOrig="2259">
+          <v:rect xmlns:o="urn:schemas-microsoft-com:office:office" xmlns:v="urn:schemas-microsoft-com:vml" id="rectole0000000006" style="width:281.950000pt;height:112.950000pt" o:preferrelative="t" o:ole="">
+            <o:lock v:ext="edit"/>
+            <v:imagedata xmlns:r="http://schemas.openxmlformats.org/officeDocument/2006/relationships" r:id="docRId13" o:title=""/>
+          </v:rect>
+          <o:OLEObject xmlns:r="http://schemas.openxmlformats.org/officeDocument/2006/relationships" xmlns:o="urn:schemas-microsoft-com:office:office" Type="Embed" ProgID="StaticDib" DrawAspect="Content" ObjectID="0000000006" ShapeID="rectole0000000006" r:id="docRId12"/>
+        </w:object>
+      </w:r>
+    </w:p>
+    <w:p>
+      <w:pPr>
+        <w:spacing w:before="0" w:after="200" w:line="276"/>
+        <w:ind w:right="0" w:left="0" w:firstLine="0"/>
+        <w:jc w:val="left"/>
+        <w:rPr>
+          <w:rFonts w:ascii="Calibri" w:hAnsi="Calibri" w:cs="Calibri" w:eastAsia="Calibri"/>
+          <w:color w:val="auto"/>
+          <w:spacing w:val="0"/>
+          <w:position w:val="0"/>
+          <w:sz w:val="22"/>
+          <w:shd w:fill="auto" w:val="clear"/>
+        </w:rPr>
+      </w:pPr>
+      <w:r>
+        <w:rPr>
+          <w:rFonts w:ascii="JetBrains Mono" w:hAnsi="JetBrains Mono" w:cs="JetBrains Mono" w:eastAsia="JetBrains Mono"/>
+          <w:color w:val="BCBEC4"/>
+          <w:spacing w:val="0"/>
+          <w:position w:val="0"/>
+          <w:sz w:val="20"/>
+          <w:shd w:fill="auto" w:val="clear"/>
+        </w:rPr>
+        <w:br/>
+      </w:r>
+      <w:r>
+        <w:rPr>
+          <w:rFonts w:ascii="Calibri" w:hAnsi="Calibri" w:cs="Calibri" w:eastAsia="Calibri"/>
+          <w:b/>
+          <w:color w:val="auto"/>
+          <w:spacing w:val="0"/>
+          <w:position w:val="0"/>
+          <w:sz w:val="44"/>
+          <w:shd w:fill="auto" w:val="clear"/>
+        </w:rPr>
+        <w:t xml:space="preserve">Q8. OUTPUT:</w:t>
+      </w:r>
+    </w:p>
+    <w:p>
+      <w:pPr>
+        <w:spacing w:before="0" w:after="200" w:line="240"/>
+        <w:ind w:right="0" w:left="0" w:firstLine="0"/>
+        <w:jc w:val="left"/>
+        <w:rPr>
+          <w:rFonts w:ascii="JetBrains Mono" w:hAnsi="JetBrains Mono" w:cs="JetBrains Mono" w:eastAsia="JetBrains Mono"/>
+          <w:color w:val="BCBEC4"/>
+          <w:spacing w:val="0"/>
+          <w:position w:val="0"/>
+          <w:sz w:val="20"/>
+          <w:shd w:fill="auto" w:val="clear"/>
+        </w:rPr>
+      </w:pPr>
+      <w:r>
+        <w:object w:dxaOrig="6639" w:dyaOrig="1940">
+          <v:rect xmlns:o="urn:schemas-microsoft-com:office:office" xmlns:v="urn:schemas-microsoft-com:vml" id="rectole0000000007" style="width:331.950000pt;height:97.000000pt" o:preferrelative="t" o:ole="">
+            <o:lock v:ext="edit"/>
+            <v:imagedata xmlns:r="http://schemas.openxmlformats.org/officeDocument/2006/relationships" r:id="docRId15" o:title=""/>
+          </v:rect>
+          <o:OLEObject xmlns:r="http://schemas.openxmlformats.org/officeDocument/2006/relationships" xmlns:o="urn:schemas-microsoft-com:office:office" Type="Embed" ProgID="StaticDib" DrawAspect="Content" ObjectID="0000000007" ShapeID="rectole0000000007" r:id="docRId14"/>
+        </w:object>
+      </w:r>
+    </w:p>
+    <w:p>
+      <w:pPr>
+        <w:spacing w:before="0" w:after="200" w:line="276"/>
+        <w:ind w:right="0" w:left="0" w:firstLine="0"/>
+        <w:jc w:val="left"/>
+        <w:rPr>
+          <w:rFonts w:ascii="JetBrains Mono" w:hAnsi="JetBrains Mono" w:cs="JetBrains Mono" w:eastAsia="JetBrains Mono"/>
+          <w:color w:val="BCBEC4"/>
+          <w:spacing w:val="0"/>
+          <w:position w:val="0"/>
+          <w:sz w:val="20"/>
+          <w:shd w:fill="auto" w:val="clear"/>
+        </w:rPr>
+      </w:pPr>
+      <w:r>
+        <w:rPr>
+          <w:rFonts w:ascii="JetBrains Mono" w:hAnsi="JetBrains Mono" w:cs="JetBrains Mono" w:eastAsia="JetBrains Mono"/>
+          <w:color w:val="BCBEC4"/>
+          <w:spacing w:val="0"/>
+          <w:position w:val="0"/>
+          <w:sz w:val="20"/>
+          <w:shd w:fill="auto" w:val="clear"/>
+        </w:rPr>
+        <w:br/>
+      </w:r>
+      <w:r>
+        <w:rPr>
+          <w:rFonts w:ascii="Calibri" w:hAnsi="Calibri" w:cs="Calibri" w:eastAsia="Calibri"/>
+          <w:b/>
+          <w:color w:val="auto"/>
+          <w:spacing w:val="0"/>
+          <w:position w:val="0"/>
+          <w:sz w:val="44"/>
+          <w:shd w:fill="auto" w:val="clear"/>
+        </w:rPr>
+        <w:t xml:space="preserve">Q9. OUTPUT:</w:t>
+      </w:r>
+    </w:p>
+    <w:p>
+      <w:pPr>
+        <w:spacing w:before="0" w:after="200" w:line="240"/>
+        <w:ind w:right="0" w:left="0" w:firstLine="0"/>
+        <w:jc w:val="left"/>
+        <w:rPr>
+          <w:rFonts w:ascii="JetBrains Mono" w:hAnsi="JetBrains Mono" w:cs="JetBrains Mono" w:eastAsia="JetBrains Mono"/>
+          <w:color w:val="BCBEC4"/>
+          <w:spacing w:val="0"/>
+          <w:position w:val="0"/>
+          <w:sz w:val="20"/>
+          <w:shd w:fill="auto" w:val="clear"/>
+        </w:rPr>
+      </w:pPr>
+      <w:r>
+        <w:object w:dxaOrig="3289" w:dyaOrig="2190">
+          <v:rect xmlns:o="urn:schemas-microsoft-com:office:office" xmlns:v="urn:schemas-microsoft-com:vml" id="rectole0000000008" style="width:164.450000pt;height:109.500000pt" o:preferrelative="t" o:ole="">
+            <o:lock v:ext="edit"/>
+            <v:imagedata xmlns:r="http://schemas.openxmlformats.org/officeDocument/2006/relationships" r:id="docRId17" o:title=""/>
+          </v:rect>
+          <o:OLEObject xmlns:r="http://schemas.openxmlformats.org/officeDocument/2006/relationships" xmlns:o="urn:schemas-microsoft-com:office:office" Type="Embed" ProgID="StaticDib" DrawAspect="Content" ObjectID="0000000008" ShapeID="rectole0000000008" r:id="docRId16"/>
+        </w:object>
+      </w:r>
+    </w:p>
+    <w:p>
+      <w:pPr>
+        <w:spacing w:before="0" w:after="200" w:line="276"/>
+        <w:ind w:right="0" w:left="0" w:firstLine="0"/>
+        <w:jc w:val="left"/>
+        <w:rPr>
+          <w:rFonts w:ascii="Calibri" w:hAnsi="Calibri" w:cs="Calibri" w:eastAsia="Calibri"/>
+          <w:b/>
+          <w:color w:val="auto"/>
+          <w:spacing w:val="0"/>
+          <w:position w:val="0"/>
+          <w:sz w:val="44"/>
+          <w:shd w:fill="auto" w:val="clear"/>
+        </w:rPr>
+      </w:pPr>
+      <w:r>
+        <w:rPr>
+          <w:rFonts w:ascii="JetBrains Mono" w:hAnsi="JetBrains Mono" w:cs="JetBrains Mono" w:eastAsia="JetBrains Mono"/>
+          <w:color w:val="BCBEC4"/>
+          <w:spacing w:val="0"/>
+          <w:position w:val="0"/>
+          <w:sz w:val="20"/>
+          <w:shd w:fill="auto" w:val="clear"/>
+        </w:rPr>
+        <w:br/>
+      </w:r>
+      <w:r>
+        <w:rPr>
+          <w:rFonts w:ascii="Calibri" w:hAnsi="Calibri" w:cs="Calibri" w:eastAsia="Calibri"/>
+          <w:b/>
+          <w:color w:val="auto"/>
+          <w:spacing w:val="0"/>
+          <w:position w:val="0"/>
+          <w:sz w:val="44"/>
+          <w:shd w:fill="auto" w:val="clear"/>
+        </w:rPr>
+        <w:t xml:space="preserve">Q10. OUTPUT:</w:t>
+      </w:r>
+    </w:p>
+    <w:p>
+      <w:pPr>
+        <w:spacing w:before="0" w:after="200" w:line="240"/>
+        <w:ind w:right="0" w:left="0" w:firstLine="0"/>
+        <w:jc w:val="left"/>
+        <w:rPr>
+          <w:rFonts w:ascii="Calibri" w:hAnsi="Calibri" w:cs="Calibri" w:eastAsia="Calibri"/>
+          <w:b/>
+          <w:color w:val="auto"/>
+          <w:spacing w:val="0"/>
+          <w:position w:val="0"/>
+          <w:sz w:val="44"/>
+          <w:shd w:fill="auto" w:val="clear"/>
+        </w:rPr>
+      </w:pPr>
+      <w:r>
+        <w:object w:dxaOrig="3330" w:dyaOrig="1970">
+          <v:rect xmlns:o="urn:schemas-microsoft-com:office:office" xmlns:v="urn:schemas-microsoft-com:vml" id="rectole0000000009" style="width:166.500000pt;height:98.500000pt" o:preferrelative="t" o:ole="">
+            <o:lock v:ext="edit"/>
+            <v:imagedata xmlns:r="http://schemas.openxmlformats.org/officeDocument/2006/relationships" r:id="docRId19" o:title=""/>
+          </v:rect>
+          <o:OLEObject xmlns:r="http://schemas.openxmlformats.org/officeDocument/2006/relationships" xmlns:o="urn:schemas-microsoft-com:office:office" Type="Embed" ProgID="StaticDib" DrawAspect="Content" ObjectID="0000000009" ShapeID="rectole0000000009" r:id="docRId18"/>
         </w:object>
       </w:r>
     </w:p>

</xml_diff>